<commit_message>
Se añadieron las plantillas y se modifico la logica para la generacion de documentos
</commit_message>
<xml_diff>
--- a/Documentos/plantilla1.docx
+++ b/Documentos/plantilla1.docx
@@ -3,58 +3,1129 @@
 <w:document xmlns:wpc="http://schemas.microsoft.com/office/word/2010/wordprocessingCanvas" xmlns:cx="http://schemas.microsoft.com/office/drawing/2014/chartex" xmlns:cx1="http://schemas.microsoft.com/office/drawing/2015/9/8/chartex" xmlns:cx2="http://schemas.microsoft.com/office/drawing/2015/10/21/chartex" xmlns:cx3="http://schemas.microsoft.com/office/drawing/2016/5/9/chartex" xmlns:cx4="http://schemas.microsoft.com/office/drawing/2016/5/10/chartex" xmlns:cx5="http://schemas.microsoft.com/office/drawing/2016/5/11/chartex" xmlns:cx6="http://schemas.microsoft.com/office/drawing/2016/5/12/chartex" xmlns:cx7="http://schemas.microsoft.com/office/drawing/2016/5/13/chartex" xmlns:cx8="http://schemas.microsoft.com/office/drawing/2016/5/14/chartex" xmlns:mc="http://schemas.openxmlformats.org/markup-compatibility/2006" xmlns:aink="http://schemas.microsoft.com/office/drawing/2016/ink" xmlns:am3d="http://schemas.microsoft.com/office/drawing/2017/model3d" xmlns:o="urn:schemas-microsoft-com:office:office" xmlns:r="http://schemas.openxmlformats.org/officeDocument/2006/relationships" xmlns:m="http://schemas.openxmlformats.org/officeDocument/2006/math" xmlns:v="urn:schemas-microsoft-com:vml" xmlns:wp14="http://schemas.microsoft.com/office/word/2010/wordprocessingDrawing" xmlns:wp="http://schemas.openxmlformats.org/drawingml/2006/wordprocessingDrawing" xmlns:w10="urn:schemas-microsoft-com:office:word" xmlns:w="http://schemas.openxmlformats.org/wordprocessingml/2006/main" xmlns:w14="http://schemas.microsoft.com/office/word/2010/wordml" xmlns:w15="http://schemas.microsoft.com/office/word/2012/wordml" xmlns:w16cex="http://schemas.microsoft.com/office/word/2018/wordml/cex" xmlns:w16cid="http://schemas.microsoft.com/office/word/2016/wordml/cid" xmlns:w16="http://schemas.microsoft.com/office/word/2018/wordml" xmlns:w16sdtdh="http://schemas.microsoft.com/office/word/2020/wordml/sdtdatahash" xmlns:w16se="http://schemas.microsoft.com/office/word/2015/wordml/symex" xmlns:wpg="http://schemas.microsoft.com/office/word/2010/wordprocessingGroup" xmlns:wpi="http://schemas.microsoft.com/office/word/2010/wordprocessingInk" xmlns:wne="http://schemas.microsoft.com/office/word/2006/wordml" xmlns:wps="http://schemas.microsoft.com/office/word/2010/wordprocessingShape" mc:Ignorable="w14 w15 w16se w16cid w16 w16cex w16sdtdh wp14">
   <w:body>
     <w:p>
-      <w:r>
-        <w:t xml:space="preserve">Autorización de Viaje Número de Kardex: </w:t>
-      </w:r>
-      <w:r>
-        <w:t>$</w:t>
-      </w:r>
-      <w:r>
-        <w:t xml:space="preserve">{kardex} </w:t>
+      <w:pPr>
+        <w:ind w:left="1560" w:right="1274"/>
+        <w:jc w:val="center"/>
+        <w:rPr>
+          <w:b/>
+          <w:bCs/>
+          <w:sz w:val="32"/>
+          <w:szCs w:val="32"/>
+        </w:rPr>
+      </w:pPr>
+      <w:r>
+        <w:rPr>
+          <w:b/>
+          <w:bCs/>
+          <w:sz w:val="32"/>
+          <w:szCs w:val="32"/>
+        </w:rPr>
+        <w:t xml:space="preserve">AUTORIZACIÓN PARA VIAJE DE MENOR </w:t>
+      </w:r>
+      <w:r>
+        <w:rPr>
+          <w:b/>
+          <w:bCs/>
+          <w:sz w:val="32"/>
+          <w:szCs w:val="32"/>
+        </w:rPr>
+        <w:br/>
+        <w:t xml:space="preserve">AL INTERIOR DEL PAIS (D. LEG. </w:t>
+      </w:r>
+      <w:proofErr w:type="spellStart"/>
+      <w:r>
+        <w:rPr>
+          <w:b/>
+          <w:bCs/>
+          <w:sz w:val="32"/>
+          <w:szCs w:val="32"/>
+        </w:rPr>
+        <w:t>Nº</w:t>
+      </w:r>
+      <w:proofErr w:type="spellEnd"/>
+      <w:r>
+        <w:rPr>
+          <w:b/>
+          <w:bCs/>
+          <w:sz w:val="32"/>
+          <w:szCs w:val="32"/>
+        </w:rPr>
+        <w:t xml:space="preserve"> 1049)</w:t>
       </w:r>
     </w:p>
     <w:p>
-      <w:r>
-        <w:t xml:space="preserve">Encargado: </w:t>
-      </w:r>
-      <w:r>
-        <w:t>$</w:t>
-      </w:r>
-      <w:r>
-        <w:t xml:space="preserve">{encargado} </w:t>
+      <w:pPr>
+        <w:jc w:val="center"/>
+        <w:rPr>
+          <w:b/>
+          <w:bCs/>
+          <w:sz w:val="28"/>
+          <w:szCs w:val="28"/>
+        </w:rPr>
+      </w:pPr>
+      <w:proofErr w:type="spellStart"/>
+      <w:r>
+        <w:rPr>
+          <w:b/>
+          <w:bCs/>
+          <w:sz w:val="28"/>
+          <w:szCs w:val="28"/>
+        </w:rPr>
+        <w:t>N°</w:t>
+      </w:r>
+      <w:proofErr w:type="spellEnd"/>
+      <w:r>
+        <w:rPr>
+          <w:b/>
+          <w:bCs/>
+          <w:sz w:val="28"/>
+          <w:szCs w:val="28"/>
+        </w:rPr>
+        <w:t xml:space="preserve"> ${</w:t>
+      </w:r>
+      <w:proofErr w:type="spellStart"/>
+      <w:r>
+        <w:rPr>
+          <w:b/>
+          <w:bCs/>
+          <w:sz w:val="28"/>
+          <w:szCs w:val="28"/>
+        </w:rPr>
+        <w:t>kardex</w:t>
+      </w:r>
+      <w:proofErr w:type="spellEnd"/>
+      <w:r>
+        <w:rPr>
+          <w:b/>
+          <w:bCs/>
+          <w:sz w:val="28"/>
+          <w:szCs w:val="28"/>
+        </w:rPr>
+        <w:t>} – 2025</w:t>
       </w:r>
     </w:p>
     <w:p>
-      <w:r>
-        <w:t xml:space="preserve">Tipo de Permiso: </w:t>
-      </w:r>
-      <w:r>
-        <w:t>$</w:t>
-      </w:r>
-      <w:r>
-        <w:t xml:space="preserve">{tipo_permiso} </w:t>
+      <w:pPr>
+        <w:spacing w:line="320" w:lineRule="atLeast"/>
+        <w:ind w:right="-568"/>
+        <w:jc w:val="both"/>
+        <w:rPr>
+          <w:rFonts w:cs="Calibri"/>
+          <w:sz w:val="21"/>
+          <w:szCs w:val="21"/>
+        </w:rPr>
+      </w:pPr>
+      <w:r>
+        <w:rPr>
+          <w:sz w:val="21"/>
+          <w:szCs w:val="21"/>
+        </w:rPr>
+        <w:t xml:space="preserve">EN CHIMBOTE, A LOS </w:t>
+      </w:r>
+      <w:r>
+        <w:rPr>
+          <w:b/>
+          <w:bCs/>
+          <w:sz w:val="21"/>
+          <w:szCs w:val="21"/>
+        </w:rPr>
+        <w:t>${</w:t>
+      </w:r>
+      <w:proofErr w:type="spellStart"/>
+      <w:r>
+        <w:rPr>
+          <w:b/>
+          <w:bCs/>
+          <w:sz w:val="21"/>
+          <w:szCs w:val="21"/>
+        </w:rPr>
+        <w:t>fecha_ingreso</w:t>
+      </w:r>
+      <w:proofErr w:type="spellEnd"/>
+      <w:r>
+        <w:rPr>
+          <w:b/>
+          <w:bCs/>
+          <w:sz w:val="21"/>
+          <w:szCs w:val="21"/>
+        </w:rPr>
+        <w:t>}, ELVIS JESUS DELGADO ESQUINARILA</w:t>
+      </w:r>
+      <w:r>
+        <w:rPr>
+          <w:sz w:val="21"/>
+          <w:szCs w:val="21"/>
+        </w:rPr>
+        <w:t xml:space="preserve">, ABOGADO NOTARIO DEL DISTRITO DE CHIMBOTE, CON OFICIO NOTARIAL EN LA AVENIDA JOSE GALVEZ </w:t>
+      </w:r>
+      <w:proofErr w:type="spellStart"/>
+      <w:r>
+        <w:rPr>
+          <w:sz w:val="21"/>
+          <w:szCs w:val="21"/>
+        </w:rPr>
+        <w:t>Nº</w:t>
+      </w:r>
+      <w:proofErr w:type="spellEnd"/>
+      <w:r>
+        <w:rPr>
+          <w:sz w:val="21"/>
+          <w:szCs w:val="21"/>
+        </w:rPr>
+        <w:t xml:space="preserve"> 227, EXTIENDO LA PRESENTE ACTA DE AUTORIZACION DE VIAJE DE MENOR EN EL QUE COMPARECE:</w:t>
+      </w:r>
+      <w:r>
+        <w:rPr>
+          <w:rFonts w:cs="Calibri"/>
+          <w:sz w:val="21"/>
+          <w:szCs w:val="21"/>
+        </w:rPr>
+        <w:t xml:space="preserve"> </w:t>
+      </w:r>
+      <w:r>
+        <w:rPr>
+          <w:rFonts w:cs="Calibri"/>
+          <w:sz w:val="21"/>
+          <w:szCs w:val="21"/>
+        </w:rPr>
+        <w:t>=</w:t>
+      </w:r>
+      <w:r>
+        <w:rPr>
+          <w:rFonts w:cs="Calibri"/>
+          <w:sz w:val="21"/>
+          <w:szCs w:val="21"/>
+        </w:rPr>
+        <w:t>=</w:t>
+      </w:r>
+      <w:r>
+        <w:rPr>
+          <w:rFonts w:cs="Calibri"/>
+          <w:sz w:val="21"/>
+          <w:szCs w:val="21"/>
+        </w:rPr>
+        <w:t>====</w:t>
+      </w:r>
+      <w:r>
+        <w:rPr>
+          <w:rFonts w:cs="Calibri"/>
+          <w:sz w:val="21"/>
+          <w:szCs w:val="21"/>
+        </w:rPr>
+        <w:t>==</w:t>
+      </w:r>
+      <w:r>
+        <w:rPr>
+          <w:rFonts w:cs="Calibri"/>
+          <w:sz w:val="21"/>
+          <w:szCs w:val="21"/>
+        </w:rPr>
+        <w:t>==</w:t>
+      </w:r>
+      <w:r>
+        <w:rPr>
+          <w:rFonts w:cs="Calibri"/>
+          <w:sz w:val="21"/>
+          <w:szCs w:val="21"/>
+        </w:rPr>
+        <w:t>=</w:t>
+      </w:r>
+      <w:r>
+        <w:rPr>
+          <w:rFonts w:cs="Calibri"/>
+          <w:sz w:val="21"/>
+          <w:szCs w:val="21"/>
+        </w:rPr>
+        <w:t>====</w:t>
+      </w:r>
+      <w:r>
+        <w:rPr>
+          <w:rFonts w:cs="Calibri"/>
+          <w:sz w:val="21"/>
+          <w:szCs w:val="21"/>
+        </w:rPr>
+        <w:t>==</w:t>
+      </w:r>
+      <w:r>
+        <w:rPr>
+          <w:rFonts w:cs="Calibri"/>
+          <w:sz w:val="21"/>
+          <w:szCs w:val="21"/>
+        </w:rPr>
+        <w:t>==</w:t>
+      </w:r>
+      <w:r>
+        <w:rPr>
+          <w:rFonts w:cs="Calibri"/>
+          <w:sz w:val="21"/>
+          <w:szCs w:val="21"/>
+        </w:rPr>
+        <w:t>=</w:t>
+      </w:r>
+      <w:r>
+        <w:rPr>
+          <w:rFonts w:cs="Calibri"/>
+          <w:sz w:val="21"/>
+          <w:szCs w:val="21"/>
+        </w:rPr>
+        <w:t>===</w:t>
       </w:r>
     </w:p>
     <w:p>
-      <w:r>
-        <w:t xml:space="preserve">Fecha de Ingreso: </w:t>
-      </w:r>
-      <w:r>
-        <w:t>$</w:t>
-      </w:r>
-      <w:r>
-        <w:t xml:space="preserve">{fecha_ingreso} </w:t>
+      <w:pPr>
+        <w:spacing w:line="320" w:lineRule="atLeast"/>
+        <w:ind w:right="-568"/>
+        <w:jc w:val="both"/>
+        <w:rPr>
+          <w:rFonts w:cs="Calibri"/>
+          <w:sz w:val="21"/>
+          <w:szCs w:val="21"/>
+        </w:rPr>
+      </w:pPr>
+      <w:r>
+        <w:rPr>
+          <w:sz w:val="21"/>
+          <w:szCs w:val="21"/>
+        </w:rPr>
+        <w:t xml:space="preserve">POR EL PRESENTE DOCUMENTO, </w:t>
+      </w:r>
+      <w:r>
+        <w:rPr>
+          <w:b/>
+          <w:bCs/>
+          <w:sz w:val="21"/>
+          <w:szCs w:val="21"/>
+        </w:rPr>
+        <w:t>${</w:t>
+      </w:r>
+      <w:proofErr w:type="spellStart"/>
+      <w:r>
+        <w:rPr>
+          <w:b/>
+          <w:bCs/>
+          <w:sz w:val="21"/>
+          <w:szCs w:val="21"/>
+        </w:rPr>
+        <w:t>padres_info</w:t>
+      </w:r>
+      <w:proofErr w:type="spellEnd"/>
+      <w:r>
+        <w:rPr>
+          <w:b/>
+          <w:bCs/>
+          <w:sz w:val="21"/>
+          <w:szCs w:val="21"/>
+        </w:rPr>
+        <w:t>}</w:t>
+      </w:r>
+      <w:r>
+        <w:rPr>
+          <w:sz w:val="21"/>
+          <w:szCs w:val="21"/>
+        </w:rPr>
+        <w:t>;</w:t>
+      </w:r>
+      <w:r>
+        <w:rPr>
+          <w:sz w:val="21"/>
+          <w:szCs w:val="21"/>
+        </w:rPr>
+        <w:t xml:space="preserve"> </w:t>
+      </w:r>
+      <w:r>
+        <w:rPr>
+          <w:sz w:val="21"/>
+          <w:szCs w:val="21"/>
+        </w:rPr>
+        <w:t xml:space="preserve">DE ACUERDO A LO PREVISTO EN EL ARTICULO </w:t>
+      </w:r>
+      <w:proofErr w:type="spellStart"/>
+      <w:r>
+        <w:rPr>
+          <w:sz w:val="21"/>
+          <w:szCs w:val="21"/>
+        </w:rPr>
+        <w:t>Nº</w:t>
+      </w:r>
+      <w:proofErr w:type="spellEnd"/>
+      <w:r>
+        <w:rPr>
+          <w:sz w:val="21"/>
+          <w:szCs w:val="21"/>
+        </w:rPr>
+        <w:t xml:space="preserve"> 111 DEL CÓDIGO DE NIÑOS Y ADOLESCENTES LEY </w:t>
+      </w:r>
+      <w:proofErr w:type="spellStart"/>
+      <w:r>
+        <w:rPr>
+          <w:sz w:val="21"/>
+          <w:szCs w:val="21"/>
+        </w:rPr>
+        <w:t>Nº</w:t>
+      </w:r>
+      <w:proofErr w:type="spellEnd"/>
+      <w:r>
+        <w:rPr>
+          <w:sz w:val="21"/>
+          <w:szCs w:val="21"/>
+        </w:rPr>
+        <w:t xml:space="preserve"> 27337, AUTORIZO EL VIAJE DE MI MENOR HIJO(A</w:t>
+      </w:r>
+      <w:proofErr w:type="gramStart"/>
+      <w:r>
+        <w:rPr>
+          <w:sz w:val="21"/>
+          <w:szCs w:val="21"/>
+        </w:rPr>
+        <w:t>).</w:t>
+      </w:r>
+      <w:r>
+        <w:rPr>
+          <w:rFonts w:cs="Calibri"/>
+          <w:sz w:val="21"/>
+          <w:szCs w:val="21"/>
+        </w:rPr>
+        <w:t>=</w:t>
+      </w:r>
+      <w:proofErr w:type="gramEnd"/>
+      <w:r>
+        <w:rPr>
+          <w:rFonts w:cs="Calibri"/>
+          <w:sz w:val="21"/>
+          <w:szCs w:val="21"/>
+        </w:rPr>
+        <w:t>==</w:t>
+      </w:r>
+      <w:r>
+        <w:rPr>
+          <w:rFonts w:cs="Calibri"/>
+          <w:sz w:val="21"/>
+          <w:szCs w:val="21"/>
+        </w:rPr>
+        <w:t>=</w:t>
+      </w:r>
+      <w:r>
+        <w:rPr>
+          <w:rFonts w:cs="Calibri"/>
+          <w:sz w:val="21"/>
+          <w:szCs w:val="21"/>
+        </w:rPr>
+        <w:t>====</w:t>
+      </w:r>
+      <w:r>
+        <w:rPr>
+          <w:rFonts w:cs="Calibri"/>
+          <w:sz w:val="21"/>
+          <w:szCs w:val="21"/>
+        </w:rPr>
+        <w:t>=</w:t>
+      </w:r>
+      <w:r>
+        <w:rPr>
+          <w:rFonts w:cs="Calibri"/>
+          <w:sz w:val="21"/>
+          <w:szCs w:val="21"/>
+        </w:rPr>
+        <w:t>====</w:t>
+      </w:r>
+      <w:r>
+        <w:rPr>
+          <w:rFonts w:cs="Calibri"/>
+          <w:sz w:val="21"/>
+          <w:szCs w:val="21"/>
+        </w:rPr>
+        <w:t>=</w:t>
+      </w:r>
+      <w:r>
+        <w:rPr>
+          <w:rFonts w:cs="Calibri"/>
+          <w:sz w:val="21"/>
+          <w:szCs w:val="21"/>
+        </w:rPr>
+        <w:t>====</w:t>
+      </w:r>
+      <w:r>
+        <w:rPr>
+          <w:rFonts w:cs="Calibri"/>
+          <w:sz w:val="21"/>
+          <w:szCs w:val="21"/>
+        </w:rPr>
+        <w:t>=</w:t>
+      </w:r>
+      <w:r>
+        <w:rPr>
+          <w:rFonts w:cs="Calibri"/>
+          <w:sz w:val="21"/>
+          <w:szCs w:val="21"/>
+        </w:rPr>
+        <w:t>====</w:t>
+      </w:r>
+      <w:r>
+        <w:rPr>
+          <w:rFonts w:cs="Calibri"/>
+          <w:sz w:val="21"/>
+          <w:szCs w:val="21"/>
+        </w:rPr>
+        <w:t>=</w:t>
+      </w:r>
+      <w:r>
+        <w:rPr>
+          <w:rFonts w:cs="Calibri"/>
+          <w:sz w:val="21"/>
+          <w:szCs w:val="21"/>
+        </w:rPr>
+        <w:t>===</w:t>
+      </w:r>
+      <w:r>
+        <w:rPr>
+          <w:rFonts w:cs="Calibri"/>
+          <w:sz w:val="21"/>
+          <w:szCs w:val="21"/>
+        </w:rPr>
+        <w:t xml:space="preserve"> </w:t>
+      </w:r>
+      <w:r>
+        <w:rPr>
+          <w:rFonts w:cs="Calibri"/>
+          <w:sz w:val="21"/>
+          <w:szCs w:val="21"/>
+        </w:rPr>
+        <w:t>=</w:t>
+      </w:r>
+      <w:r>
+        <w:rPr>
+          <w:rFonts w:cs="Calibri"/>
+          <w:sz w:val="21"/>
+          <w:szCs w:val="21"/>
+        </w:rPr>
+        <w:t>==</w:t>
+      </w:r>
+      <w:r>
+        <w:rPr>
+          <w:rFonts w:cs="Calibri"/>
+          <w:sz w:val="21"/>
+          <w:szCs w:val="21"/>
+        </w:rPr>
+        <w:t>=</w:t>
+      </w:r>
+      <w:r>
+        <w:rPr>
+          <w:rFonts w:cs="Calibri"/>
+          <w:sz w:val="21"/>
+          <w:szCs w:val="21"/>
+        </w:rPr>
+        <w:t>====</w:t>
+      </w:r>
+      <w:r>
+        <w:rPr>
+          <w:rFonts w:cs="Calibri"/>
+          <w:sz w:val="21"/>
+          <w:szCs w:val="21"/>
+        </w:rPr>
+        <w:t>=</w:t>
+      </w:r>
+      <w:r>
+        <w:rPr>
+          <w:rFonts w:cs="Calibri"/>
+          <w:sz w:val="21"/>
+          <w:szCs w:val="21"/>
+        </w:rPr>
+        <w:t>=</w:t>
       </w:r>
     </w:p>
     <w:p>
-      <w:r>
-        <w:t xml:space="preserve">Observaciones: </w:t>
-      </w:r>
-      <w:r>
-        <w:t>$</w:t>
-      </w:r>
-      <w:r>
-        <w:t>{observaciones}</w:t>
+      <w:pPr>
+        <w:spacing w:line="320" w:lineRule="atLeast"/>
+        <w:ind w:right="-568"/>
+        <w:jc w:val="both"/>
+        <w:rPr>
+          <w:rFonts w:cs="Calibri"/>
+          <w:sz w:val="21"/>
+          <w:szCs w:val="21"/>
+        </w:rPr>
+      </w:pPr>
+      <w:r>
+        <w:rPr>
+          <w:b/>
+          <w:bCs/>
+          <w:sz w:val="21"/>
+          <w:szCs w:val="21"/>
+        </w:rPr>
+        <w:t>AUTORIZACION DE VIAJE:</w:t>
+      </w:r>
+      <w:r>
+        <w:rPr>
+          <w:sz w:val="21"/>
+          <w:szCs w:val="21"/>
+        </w:rPr>
+        <w:t xml:space="preserve"> POR LA PRESENTE ACTA LA MADRE </w:t>
+      </w:r>
+      <w:r>
+        <w:rPr>
+          <w:sz w:val="21"/>
+          <w:szCs w:val="21"/>
+        </w:rPr>
+        <w:t xml:space="preserve">Y/O PADRE </w:t>
+      </w:r>
+      <w:r>
+        <w:rPr>
+          <w:sz w:val="21"/>
+          <w:szCs w:val="21"/>
+        </w:rPr>
+        <w:t>MANIFIESTA EXPRESAMENTE QUE AUTORIZA EL VIAJE DE SU MENOR HIJO(A</w:t>
+      </w:r>
+      <w:r>
+        <w:rPr>
+          <w:sz w:val="21"/>
+          <w:szCs w:val="21"/>
+        </w:rPr>
+        <w:t>):</w:t>
+      </w:r>
+      <w:r>
+        <w:rPr>
+          <w:rFonts w:cs="Calibri"/>
+          <w:sz w:val="21"/>
+          <w:szCs w:val="21"/>
+        </w:rPr>
+        <w:t xml:space="preserve"> </w:t>
+      </w:r>
+      <w:r>
+        <w:rPr>
+          <w:rFonts w:cs="Calibri"/>
+          <w:sz w:val="21"/>
+          <w:szCs w:val="21"/>
+        </w:rPr>
+        <w:t>=</w:t>
+      </w:r>
+      <w:r>
+        <w:rPr>
+          <w:rFonts w:cs="Calibri"/>
+          <w:sz w:val="21"/>
+          <w:szCs w:val="21"/>
+        </w:rPr>
+        <w:t>====</w:t>
+      </w:r>
+      <w:r>
+        <w:rPr>
+          <w:rFonts w:cs="Calibri"/>
+          <w:sz w:val="21"/>
+          <w:szCs w:val="21"/>
+        </w:rPr>
+        <w:t>=</w:t>
+      </w:r>
+      <w:r>
+        <w:rPr>
+          <w:rFonts w:cs="Calibri"/>
+          <w:sz w:val="21"/>
+          <w:szCs w:val="21"/>
+        </w:rPr>
+        <w:t>====</w:t>
+      </w:r>
+      <w:r>
+        <w:rPr>
+          <w:rFonts w:cs="Calibri"/>
+          <w:sz w:val="21"/>
+          <w:szCs w:val="21"/>
+        </w:rPr>
+        <w:t>=</w:t>
+      </w:r>
+      <w:r>
+        <w:rPr>
+          <w:rFonts w:cs="Calibri"/>
+          <w:sz w:val="21"/>
+          <w:szCs w:val="21"/>
+        </w:rPr>
+        <w:t>==</w:t>
+      </w:r>
+      <w:r>
+        <w:rPr>
+          <w:rFonts w:cs="Calibri"/>
+          <w:sz w:val="21"/>
+          <w:szCs w:val="21"/>
+        </w:rPr>
+        <w:t>=</w:t>
+      </w:r>
+      <w:r>
+        <w:rPr>
+          <w:rFonts w:cs="Calibri"/>
+          <w:sz w:val="21"/>
+          <w:szCs w:val="21"/>
+        </w:rPr>
+        <w:t>====</w:t>
+      </w:r>
+      <w:r>
+        <w:rPr>
+          <w:rFonts w:cs="Calibri"/>
+          <w:sz w:val="21"/>
+          <w:szCs w:val="21"/>
+        </w:rPr>
+        <w:t>==</w:t>
+      </w:r>
+      <w:r>
+        <w:rPr>
+          <w:rFonts w:cs="Calibri"/>
+          <w:sz w:val="21"/>
+          <w:szCs w:val="21"/>
+        </w:rPr>
+        <w:t>===</w:t>
+      </w:r>
+      <w:r>
+        <w:rPr>
+          <w:rFonts w:cs="Calibri"/>
+          <w:sz w:val="21"/>
+          <w:szCs w:val="21"/>
+        </w:rPr>
+        <w:t>=</w:t>
+      </w:r>
+      <w:r>
+        <w:rPr>
+          <w:rFonts w:cs="Calibri"/>
+          <w:sz w:val="21"/>
+          <w:szCs w:val="21"/>
+        </w:rPr>
+        <w:t>=</w:t>
+      </w:r>
+      <w:r>
+        <w:rPr>
+          <w:rFonts w:cs="Calibri"/>
+          <w:sz w:val="21"/>
+          <w:szCs w:val="21"/>
+        </w:rPr>
+        <w:t>==</w:t>
+      </w:r>
+    </w:p>
+    <w:p>
+      <w:pPr>
+        <w:spacing w:line="320" w:lineRule="atLeast"/>
+        <w:ind w:right="-568"/>
+        <w:jc w:val="both"/>
+        <w:rPr>
+          <w:b/>
+          <w:bCs/>
+          <w:sz w:val="21"/>
+          <w:szCs w:val="21"/>
+        </w:rPr>
+      </w:pPr>
+      <w:r>
+        <w:rPr>
+          <w:b/>
+          <w:bCs/>
+          <w:sz w:val="21"/>
+          <w:szCs w:val="21"/>
+        </w:rPr>
+        <w:t>${</w:t>
+      </w:r>
+      <w:proofErr w:type="spellStart"/>
+      <w:r>
+        <w:rPr>
+          <w:b/>
+          <w:bCs/>
+          <w:sz w:val="21"/>
+          <w:szCs w:val="21"/>
+        </w:rPr>
+        <w:t>lista_menores</w:t>
+      </w:r>
+      <w:proofErr w:type="spellEnd"/>
+      <w:r>
+        <w:rPr>
+          <w:b/>
+          <w:bCs/>
+          <w:sz w:val="21"/>
+          <w:szCs w:val="21"/>
+        </w:rPr>
+        <w:t>}</w:t>
+      </w:r>
+    </w:p>
+    <w:p>
+      <w:pPr>
+        <w:spacing w:line="320" w:lineRule="atLeast"/>
+        <w:ind w:right="-568"/>
+        <w:jc w:val="both"/>
+        <w:rPr>
+          <w:rFonts w:ascii="Calibri" w:hAnsi="Calibri" w:cs="Calibri"/>
+          <w:sz w:val="21"/>
+          <w:szCs w:val="21"/>
+          <w:lang w:val="es-ES_tradnl"/>
+        </w:rPr>
+      </w:pPr>
+      <w:r>
+        <w:rPr>
+          <w:b/>
+          <w:bCs/>
+          <w:sz w:val="21"/>
+          <w:szCs w:val="21"/>
+          <w:u w:val="single"/>
+        </w:rPr>
+        <w:t>DESTINO DE VIAJE</w:t>
+      </w:r>
+      <w:r>
+        <w:rPr>
+          <w:b/>
+          <w:bCs/>
+          <w:sz w:val="21"/>
+          <w:szCs w:val="21"/>
+          <w:u w:val="single"/>
+        </w:rPr>
+        <w:t>:</w:t>
+      </w:r>
+      <w:r>
+        <w:rPr>
+          <w:b/>
+          <w:bCs/>
+          <w:sz w:val="21"/>
+          <w:szCs w:val="21"/>
+        </w:rPr>
+        <w:t xml:space="preserve"> </w:t>
+      </w:r>
+      <w:r>
+        <w:rPr>
+          <w:sz w:val="21"/>
+          <w:szCs w:val="21"/>
+        </w:rPr>
+        <w:t>${</w:t>
+      </w:r>
+      <w:proofErr w:type="spellStart"/>
+      <w:r>
+        <w:rPr>
+          <w:sz w:val="21"/>
+          <w:szCs w:val="21"/>
+        </w:rPr>
+        <w:t>viaja_</w:t>
+      </w:r>
+      <w:proofErr w:type="gramStart"/>
+      <w:r>
+        <w:rPr>
+          <w:sz w:val="21"/>
+          <w:szCs w:val="21"/>
+        </w:rPr>
+        <w:t>a</w:t>
+      </w:r>
+      <w:proofErr w:type="spellEnd"/>
+      <w:r>
+        <w:rPr>
+          <w:sz w:val="21"/>
+          <w:szCs w:val="21"/>
+        </w:rPr>
+        <w:t>}</w:t>
+      </w:r>
+      <w:r>
+        <w:rPr>
+          <w:rFonts w:ascii="Calibri" w:hAnsi="Calibri" w:cs="Calibri"/>
+          <w:sz w:val="21"/>
+          <w:szCs w:val="21"/>
+          <w:lang w:val="es-ES_tradnl"/>
+        </w:rPr>
+        <w:t>=</w:t>
+      </w:r>
+      <w:proofErr w:type="gramEnd"/>
+      <w:r>
+        <w:rPr>
+          <w:rFonts w:ascii="Calibri" w:hAnsi="Calibri" w:cs="Calibri"/>
+          <w:sz w:val="21"/>
+          <w:szCs w:val="21"/>
+          <w:lang w:val="es-ES_tradnl"/>
+        </w:rPr>
+        <w:t>==================</w:t>
+      </w:r>
+    </w:p>
+    <w:p>
+      <w:pPr>
+        <w:spacing w:line="320" w:lineRule="atLeast"/>
+        <w:ind w:right="-568"/>
+        <w:jc w:val="both"/>
+        <w:rPr>
+          <w:rFonts w:ascii="Calibri" w:hAnsi="Calibri" w:cs="Calibri"/>
+          <w:sz w:val="21"/>
+          <w:szCs w:val="21"/>
+          <w:lang w:val="es-ES_tradnl"/>
+        </w:rPr>
+      </w:pPr>
+      <w:r>
+        <w:rPr>
+          <w:rFonts w:ascii="Calibri" w:hAnsi="Calibri" w:cs="Calibri"/>
+          <w:b/>
+          <w:sz w:val="21"/>
+          <w:szCs w:val="21"/>
+          <w:u w:val="single"/>
+          <w:lang w:val="es-ES_tradnl"/>
+        </w:rPr>
+        <w:t>FECHA DE VIAJE</w:t>
+      </w:r>
+      <w:r>
+        <w:rPr>
+          <w:rFonts w:ascii="Calibri" w:hAnsi="Calibri" w:cs="Calibri"/>
+          <w:sz w:val="21"/>
+          <w:szCs w:val="21"/>
+          <w:lang w:val="es-ES_tradnl"/>
+        </w:rPr>
+        <w:t xml:space="preserve">: </w:t>
+      </w:r>
+      <w:r>
+        <w:rPr>
+          <w:rFonts w:ascii="Calibri" w:hAnsi="Calibri" w:cs="Calibri"/>
+          <w:sz w:val="21"/>
+          <w:szCs w:val="21"/>
+          <w:lang w:val="es-ES_tradnl"/>
+        </w:rPr>
+        <w:t>DESDE EL ${</w:t>
+      </w:r>
+      <w:proofErr w:type="spellStart"/>
+      <w:r>
+        <w:rPr>
+          <w:rFonts w:ascii="Calibri" w:hAnsi="Calibri" w:cs="Calibri"/>
+          <w:sz w:val="21"/>
+          <w:szCs w:val="21"/>
+          <w:lang w:val="es-ES_tradnl"/>
+        </w:rPr>
+        <w:t>fecha_inicio</w:t>
+      </w:r>
+      <w:proofErr w:type="spellEnd"/>
+      <w:r>
+        <w:rPr>
+          <w:rFonts w:ascii="Calibri" w:hAnsi="Calibri" w:cs="Calibri"/>
+          <w:sz w:val="21"/>
+          <w:szCs w:val="21"/>
+          <w:lang w:val="es-ES_tradnl"/>
+        </w:rPr>
+        <w:t>}, HASTA EL ${</w:t>
+      </w:r>
+      <w:proofErr w:type="spellStart"/>
+      <w:r>
+        <w:rPr>
+          <w:rFonts w:ascii="Calibri" w:hAnsi="Calibri" w:cs="Calibri"/>
+          <w:sz w:val="21"/>
+          <w:szCs w:val="21"/>
+          <w:lang w:val="es-ES_tradnl"/>
+        </w:rPr>
+        <w:t>fecha_</w:t>
+      </w:r>
+      <w:proofErr w:type="gramStart"/>
+      <w:r>
+        <w:rPr>
+          <w:rFonts w:ascii="Calibri" w:hAnsi="Calibri" w:cs="Calibri"/>
+          <w:sz w:val="21"/>
+          <w:szCs w:val="21"/>
+          <w:lang w:val="es-ES_tradnl"/>
+        </w:rPr>
+        <w:t>fin</w:t>
+      </w:r>
+      <w:proofErr w:type="spellEnd"/>
+      <w:r>
+        <w:rPr>
+          <w:rFonts w:ascii="Calibri" w:hAnsi="Calibri" w:cs="Calibri"/>
+          <w:sz w:val="21"/>
+          <w:szCs w:val="21"/>
+          <w:lang w:val="es-ES_tradnl"/>
+        </w:rPr>
+        <w:t>}=</w:t>
+      </w:r>
+      <w:proofErr w:type="gramEnd"/>
+      <w:r>
+        <w:rPr>
+          <w:rFonts w:ascii="Calibri" w:hAnsi="Calibri" w:cs="Calibri"/>
+          <w:sz w:val="21"/>
+          <w:szCs w:val="21"/>
+          <w:lang w:val="es-ES_tradnl"/>
+        </w:rPr>
+        <w:t>====================</w:t>
+      </w:r>
+    </w:p>
+    <w:p>
+      <w:pPr>
+        <w:spacing w:line="320" w:lineRule="atLeast"/>
+        <w:ind w:right="-568"/>
+        <w:jc w:val="both"/>
+        <w:rPr>
+          <w:rFonts w:ascii="Calibri" w:hAnsi="Calibri" w:cs="Calibri"/>
+          <w:sz w:val="21"/>
+          <w:szCs w:val="21"/>
+          <w:lang w:val="es-ES_tradnl"/>
+        </w:rPr>
+      </w:pPr>
+      <w:r>
+        <w:rPr>
+          <w:rFonts w:ascii="Calibri" w:hAnsi="Calibri" w:cs="Calibri"/>
+          <w:b/>
+          <w:sz w:val="21"/>
+          <w:szCs w:val="21"/>
+          <w:u w:val="single"/>
+          <w:lang w:val="es-ES_tradnl"/>
+        </w:rPr>
+        <w:t>MEDIO DE TRANSPORTE</w:t>
+      </w:r>
+      <w:r>
+        <w:rPr>
+          <w:rFonts w:ascii="Calibri" w:hAnsi="Calibri" w:cs="Calibri"/>
+          <w:sz w:val="21"/>
+          <w:szCs w:val="21"/>
+          <w:lang w:val="es-ES_tradnl"/>
+        </w:rPr>
+        <w:t xml:space="preserve">: </w:t>
+      </w:r>
+      <w:r>
+        <w:rPr>
+          <w:rFonts w:ascii="Calibri" w:hAnsi="Calibri" w:cs="Calibri"/>
+          <w:sz w:val="21"/>
+          <w:szCs w:val="21"/>
+          <w:lang w:val="es-ES_tradnl"/>
+        </w:rPr>
+        <w:t>${</w:t>
+      </w:r>
+      <w:proofErr w:type="spellStart"/>
+      <w:r>
+        <w:rPr>
+          <w:rFonts w:ascii="Calibri" w:hAnsi="Calibri" w:cs="Calibri"/>
+          <w:sz w:val="21"/>
+          <w:szCs w:val="21"/>
+          <w:lang w:val="es-ES_tradnl"/>
+        </w:rPr>
+        <w:t>tp_</w:t>
+      </w:r>
+      <w:proofErr w:type="gramStart"/>
+      <w:r>
+        <w:rPr>
+          <w:rFonts w:ascii="Calibri" w:hAnsi="Calibri" w:cs="Calibri"/>
+          <w:sz w:val="21"/>
+          <w:szCs w:val="21"/>
+          <w:lang w:val="es-ES_tradnl"/>
+        </w:rPr>
+        <w:t>transporte</w:t>
+      </w:r>
+      <w:proofErr w:type="spellEnd"/>
+      <w:r>
+        <w:rPr>
+          <w:rFonts w:ascii="Calibri" w:hAnsi="Calibri" w:cs="Calibri"/>
+          <w:sz w:val="21"/>
+          <w:szCs w:val="21"/>
+          <w:lang w:val="es-ES_tradnl"/>
+        </w:rPr>
+        <w:t>}</w:t>
+      </w:r>
+      <w:r>
+        <w:rPr>
+          <w:rFonts w:ascii="Calibri" w:hAnsi="Calibri" w:cs="Calibri"/>
+          <w:sz w:val="21"/>
+          <w:szCs w:val="21"/>
+          <w:lang w:val="es-ES_tradnl"/>
+        </w:rPr>
+        <w:t>=</w:t>
+      </w:r>
+      <w:proofErr w:type="gramEnd"/>
+      <w:r>
+        <w:rPr>
+          <w:rFonts w:ascii="Calibri" w:hAnsi="Calibri" w:cs="Calibri"/>
+          <w:sz w:val="21"/>
+          <w:szCs w:val="21"/>
+          <w:lang w:val="es-ES_tradnl"/>
+        </w:rPr>
+        <w:t>=================================</w:t>
+      </w:r>
+    </w:p>
+    <w:p>
+      <w:pPr>
+        <w:spacing w:line="276" w:lineRule="auto"/>
+        <w:ind w:right="-568"/>
+        <w:jc w:val="both"/>
+        <w:rPr>
+          <w:rFonts w:ascii="Calibri" w:hAnsi="Calibri" w:cs="Calibri"/>
+        </w:rPr>
+      </w:pPr>
+      <w:r>
+        <w:rPr>
+          <w:rFonts w:ascii="Calibri" w:hAnsi="Calibri" w:cs="Calibri"/>
+          <w:b/>
+          <w:sz w:val="21"/>
+          <w:szCs w:val="21"/>
+          <w:u w:val="single"/>
+          <w:lang w:val="es-ES_tradnl"/>
+        </w:rPr>
+        <w:t>OBSERVACIONES</w:t>
+      </w:r>
+      <w:r>
+        <w:rPr>
+          <w:rFonts w:ascii="Calibri" w:hAnsi="Calibri" w:cs="Calibri"/>
+          <w:sz w:val="21"/>
+          <w:szCs w:val="21"/>
+          <w:lang w:val="es-ES_tradnl"/>
+        </w:rPr>
+        <w:t xml:space="preserve">: </w:t>
+      </w:r>
+      <w:r>
+        <w:rPr>
+          <w:rFonts w:ascii="Calibri" w:hAnsi="Calibri" w:cs="Calibri"/>
+          <w:lang w:val="es-ES_tradnl"/>
+        </w:rPr>
+        <w:t>${observaciones}</w:t>
+      </w:r>
+      <w:r>
+        <w:rPr>
+          <w:rFonts w:ascii="Calibri" w:hAnsi="Calibri" w:cs="Calibri"/>
+          <w:sz w:val="21"/>
+          <w:szCs w:val="21"/>
+          <w:lang w:val="es-ES_tradnl"/>
+        </w:rPr>
+        <w:t>===============</w:t>
+      </w:r>
+    </w:p>
+    <w:p>
+      <w:pPr>
+        <w:spacing w:line="320" w:lineRule="atLeast"/>
+        <w:ind w:right="-568"/>
+        <w:jc w:val="both"/>
+        <w:rPr>
+          <w:rFonts w:ascii="Calibri" w:hAnsi="Calibri" w:cs="Calibri"/>
+          <w:sz w:val="21"/>
+          <w:szCs w:val="21"/>
+          <w:lang w:val="es-ES_tradnl"/>
+        </w:rPr>
+      </w:pPr>
+      <w:r>
+        <w:rPr>
+          <w:rFonts w:ascii="Calibri" w:hAnsi="Calibri" w:cs="Calibri"/>
+          <w:sz w:val="21"/>
+          <w:szCs w:val="21"/>
+          <w:lang w:val="es-ES_tradnl"/>
+        </w:rPr>
+        <w:t>LOS (EL) COMPARECIENTE(S) LEE(N) ESTE DOCUMENTO, DECLARA(N) BAJO JURAMENTO QUE LA INFORMACION PROPORCIONADA AL NOTARIO ES VERDADERA Y QUE ASUMEN TODAS LAS RESPONSABILIDADES QUE DE EL EMANEN, SE RATIFICA(N) EN SU CONTENIDO Y LO FIRMAN EN MI PRESENCIA, DE TODO CUANTO DOY FE</w:t>
+      </w:r>
+      <w:r>
+        <w:rPr>
+          <w:rFonts w:ascii="Calibri" w:hAnsi="Calibri" w:cs="Calibri"/>
+          <w:sz w:val="21"/>
+          <w:szCs w:val="21"/>
+          <w:lang w:val="es-ES_tradnl"/>
+        </w:rPr>
+        <w:t>.</w:t>
+      </w:r>
+      <w:r>
+        <w:rPr>
+          <w:rFonts w:ascii="Calibri" w:hAnsi="Calibri" w:cs="Calibri"/>
+          <w:sz w:val="21"/>
+          <w:szCs w:val="21"/>
+          <w:lang w:val="es-ES_tradnl"/>
+        </w:rPr>
+        <w:t xml:space="preserve"> =======================================</w:t>
+      </w:r>
+    </w:p>
+    <w:p>
+      <w:pPr>
+        <w:spacing w:line="320" w:lineRule="atLeast"/>
+        <w:ind w:right="-568"/>
+        <w:rPr>
+          <w:b/>
+          <w:bCs/>
+          <w:sz w:val="21"/>
+          <w:szCs w:val="21"/>
+        </w:rPr>
+      </w:pPr>
+      <w:r>
+        <w:rPr>
+          <w:b/>
+          <w:bCs/>
+          <w:sz w:val="21"/>
+          <w:szCs w:val="21"/>
+        </w:rPr>
+        <w:t>${firmantes}</w:t>
       </w:r>
     </w:p>
     <w:sectPr>

</xml_diff>

<commit_message>
se modifico la plantilla y algunos inputs en base a los requerimientos del usuario
</commit_message>
<xml_diff>
--- a/Documentos/plantilla1.docx
+++ b/Documentos/plantilla1.docx
@@ -867,7 +867,7 @@
           <w:szCs w:val="21"/>
           <w:lang w:val="es-ES_tradnl"/>
         </w:rPr>
-        <w:t>DESDE EL ${</w:t>
+        <w:t>${</w:t>
       </w:r>
       <w:proofErr w:type="spellStart"/>
       <w:r>
@@ -877,7 +877,17 @@
           <w:szCs w:val="21"/>
           <w:lang w:val="es-ES_tradnl"/>
         </w:rPr>
-        <w:t>fecha_inicio</w:t>
+        <w:t>tiempo_</w:t>
+      </w:r>
+      <w:proofErr w:type="gramStart"/>
+      <w:r>
+        <w:rPr>
+          <w:rFonts w:ascii="Calibri" w:hAnsi="Calibri" w:cs="Calibri"/>
+          <w:sz w:val="21"/>
+          <w:szCs w:val="21"/>
+          <w:lang w:val="es-ES_tradnl"/>
+        </w:rPr>
+        <w:t>viaje</w:t>
       </w:r>
       <w:proofErr w:type="spellEnd"/>
       <w:r>
@@ -887,37 +897,16 @@
           <w:szCs w:val="21"/>
           <w:lang w:val="es-ES_tradnl"/>
         </w:rPr>
-        <w:t>}, HASTA EL ${</w:t>
-      </w:r>
-      <w:proofErr w:type="spellStart"/>
-      <w:r>
-        <w:rPr>
-          <w:rFonts w:ascii="Calibri" w:hAnsi="Calibri" w:cs="Calibri"/>
-          <w:sz w:val="21"/>
-          <w:szCs w:val="21"/>
-          <w:lang w:val="es-ES_tradnl"/>
-        </w:rPr>
-        <w:t>fecha_</w:t>
-      </w:r>
-      <w:proofErr w:type="gramStart"/>
-      <w:r>
-        <w:rPr>
-          <w:rFonts w:ascii="Calibri" w:hAnsi="Calibri" w:cs="Calibri"/>
-          <w:sz w:val="21"/>
-          <w:szCs w:val="21"/>
-          <w:lang w:val="es-ES_tradnl"/>
-        </w:rPr>
-        <w:t>fin</w:t>
-      </w:r>
-      <w:proofErr w:type="spellEnd"/>
-      <w:r>
-        <w:rPr>
-          <w:rFonts w:ascii="Calibri" w:hAnsi="Calibri" w:cs="Calibri"/>
-          <w:sz w:val="21"/>
-          <w:szCs w:val="21"/>
-          <w:lang w:val="es-ES_tradnl"/>
-        </w:rPr>
-        <w:t>}=</w:t>
+        <w:t>}</w:t>
+      </w:r>
+      <w:r>
+        <w:rPr>
+          <w:rFonts w:ascii="Calibri" w:hAnsi="Calibri" w:cs="Calibri"/>
+          <w:sz w:val="21"/>
+          <w:szCs w:val="21"/>
+          <w:lang w:val="es-ES_tradnl"/>
+        </w:rPr>
+        <w:t>=</w:t>
       </w:r>
       <w:proofErr w:type="gramEnd"/>
       <w:r>

</xml_diff>

<commit_message>
Los cambios se hicieron para una mejor legibilidad a la hora de general el documento
</commit_message>
<xml_diff>
--- a/Documentos/plantilla1.docx
+++ b/Documentos/plantilla1.docx
@@ -4,6 +4,7 @@
   <w:body>
     <w:p>
       <w:pPr>
+        <w:spacing w:after="0" w:line="280" w:lineRule="atLeast"/>
         <w:ind w:left="1560" w:right="1274"/>
         <w:jc w:val="center"/>
         <w:rPr>
@@ -55,6 +56,7 @@
     </w:p>
     <w:p>
       <w:pPr>
+        <w:spacing w:after="0" w:line="280" w:lineRule="atLeast"/>
         <w:jc w:val="center"/>
         <w:rPr>
           <w:b/>
@@ -106,174 +108,19 @@
     </w:p>
     <w:p>
       <w:pPr>
-        <w:spacing w:line="320" w:lineRule="atLeast"/>
-        <w:ind w:right="-568"/>
-        <w:jc w:val="both"/>
-        <w:rPr>
-          <w:rFonts w:cs="Calibri"/>
-          <w:sz w:val="21"/>
-          <w:szCs w:val="21"/>
+        <w:spacing w:after="0" w:line="280" w:lineRule="atLeast"/>
+        <w:jc w:val="center"/>
+        <w:rPr>
+          <w:b/>
+          <w:bCs/>
+          <w:sz w:val="28"/>
+          <w:szCs w:val="28"/>
         </w:rPr>
       </w:pPr>
-      <w:r>
-        <w:rPr>
-          <w:sz w:val="21"/>
-          <w:szCs w:val="21"/>
-        </w:rPr>
-        <w:t xml:space="preserve">EN CHIMBOTE, A LOS </w:t>
-      </w:r>
-      <w:r>
-        <w:rPr>
-          <w:b/>
-          <w:bCs/>
-          <w:sz w:val="21"/>
-          <w:szCs w:val="21"/>
-        </w:rPr>
-        <w:t>${</w:t>
-      </w:r>
-      <w:proofErr w:type="spellStart"/>
-      <w:r>
-        <w:rPr>
-          <w:b/>
-          <w:bCs/>
-          <w:sz w:val="21"/>
-          <w:szCs w:val="21"/>
-        </w:rPr>
-        <w:t>fecha_ingreso</w:t>
-      </w:r>
-      <w:proofErr w:type="spellEnd"/>
-      <w:r>
-        <w:rPr>
-          <w:b/>
-          <w:bCs/>
-          <w:sz w:val="21"/>
-          <w:szCs w:val="21"/>
-        </w:rPr>
-        <w:t>}, ELVIS JESUS DELGADO ESQUINARILA</w:t>
-      </w:r>
-      <w:r>
-        <w:rPr>
-          <w:sz w:val="21"/>
-          <w:szCs w:val="21"/>
-        </w:rPr>
-        <w:t xml:space="preserve">, ABOGADO NOTARIO DEL DISTRITO DE CHIMBOTE, CON OFICIO NOTARIAL EN LA AVENIDA JOSE GALVEZ </w:t>
-      </w:r>
-      <w:proofErr w:type="spellStart"/>
-      <w:r>
-        <w:rPr>
-          <w:sz w:val="21"/>
-          <w:szCs w:val="21"/>
-        </w:rPr>
-        <w:t>Nº</w:t>
-      </w:r>
-      <w:proofErr w:type="spellEnd"/>
-      <w:r>
-        <w:rPr>
-          <w:sz w:val="21"/>
-          <w:szCs w:val="21"/>
-        </w:rPr>
-        <w:t xml:space="preserve"> 227, EXTIENDO LA PRESENTE ACTA DE AUTORIZACION DE VIAJE DE MENOR EN EL QUE COMPARECE:</w:t>
-      </w:r>
-      <w:r>
-        <w:rPr>
-          <w:rFonts w:cs="Calibri"/>
-          <w:sz w:val="21"/>
-          <w:szCs w:val="21"/>
-        </w:rPr>
-        <w:t xml:space="preserve"> </w:t>
-      </w:r>
-      <w:r>
-        <w:rPr>
-          <w:rFonts w:cs="Calibri"/>
-          <w:sz w:val="21"/>
-          <w:szCs w:val="21"/>
-        </w:rPr>
-        <w:t>=</w:t>
-      </w:r>
-      <w:r>
-        <w:rPr>
-          <w:rFonts w:cs="Calibri"/>
-          <w:sz w:val="21"/>
-          <w:szCs w:val="21"/>
-        </w:rPr>
-        <w:t>=</w:t>
-      </w:r>
-      <w:r>
-        <w:rPr>
-          <w:rFonts w:cs="Calibri"/>
-          <w:sz w:val="21"/>
-          <w:szCs w:val="21"/>
-        </w:rPr>
-        <w:t>====</w:t>
-      </w:r>
-      <w:r>
-        <w:rPr>
-          <w:rFonts w:cs="Calibri"/>
-          <w:sz w:val="21"/>
-          <w:szCs w:val="21"/>
-        </w:rPr>
-        <w:t>==</w:t>
-      </w:r>
-      <w:r>
-        <w:rPr>
-          <w:rFonts w:cs="Calibri"/>
-          <w:sz w:val="21"/>
-          <w:szCs w:val="21"/>
-        </w:rPr>
-        <w:t>==</w:t>
-      </w:r>
-      <w:r>
-        <w:rPr>
-          <w:rFonts w:cs="Calibri"/>
-          <w:sz w:val="21"/>
-          <w:szCs w:val="21"/>
-        </w:rPr>
-        <w:t>=</w:t>
-      </w:r>
-      <w:r>
-        <w:rPr>
-          <w:rFonts w:cs="Calibri"/>
-          <w:sz w:val="21"/>
-          <w:szCs w:val="21"/>
-        </w:rPr>
-        <w:t>====</w:t>
-      </w:r>
-      <w:r>
-        <w:rPr>
-          <w:rFonts w:cs="Calibri"/>
-          <w:sz w:val="21"/>
-          <w:szCs w:val="21"/>
-        </w:rPr>
-        <w:t>==</w:t>
-      </w:r>
-      <w:r>
-        <w:rPr>
-          <w:rFonts w:cs="Calibri"/>
-          <w:sz w:val="21"/>
-          <w:szCs w:val="21"/>
-        </w:rPr>
-        <w:t>==</w:t>
-      </w:r>
-      <w:r>
-        <w:rPr>
-          <w:rFonts w:cs="Calibri"/>
-          <w:sz w:val="21"/>
-          <w:szCs w:val="21"/>
-        </w:rPr>
-        <w:t>=</w:t>
-      </w:r>
-      <w:r>
-        <w:rPr>
-          <w:rFonts w:cs="Calibri"/>
-          <w:sz w:val="21"/>
-          <w:szCs w:val="21"/>
-        </w:rPr>
-        <w:t>===</w:t>
-      </w:r>
     </w:p>
     <w:p>
       <w:pPr>
-        <w:spacing w:line="320" w:lineRule="atLeast"/>
+        <w:spacing w:after="0" w:line="280" w:lineRule="atLeast"/>
         <w:ind w:right="-568"/>
         <w:jc w:val="both"/>
         <w:rPr>
@@ -287,7 +134,7 @@
           <w:sz w:val="21"/>
           <w:szCs w:val="21"/>
         </w:rPr>
-        <w:t xml:space="preserve">POR EL PRESENTE DOCUMENTO, </w:t>
+        <w:t xml:space="preserve">EN CHIMBOTE, </w:t>
       </w:r>
       <w:r>
         <w:rPr>
@@ -306,7 +153,7 @@
           <w:sz w:val="21"/>
           <w:szCs w:val="21"/>
         </w:rPr>
-        <w:t>padres_info</w:t>
+        <w:t>fecha_ingreso</w:t>
       </w:r>
       <w:proofErr w:type="spellEnd"/>
       <w:r>
@@ -316,17 +163,34 @@
           <w:sz w:val="21"/>
           <w:szCs w:val="21"/>
         </w:rPr>
-        <w:t>}</w:t>
-      </w:r>
-      <w:r>
-        <w:rPr>
-          <w:sz w:val="21"/>
-          <w:szCs w:val="21"/>
-        </w:rPr>
-        <w:t>;</w:t>
-      </w:r>
-      <w:r>
-        <w:rPr>
+        <w:t>}, ELVIS JESUS DELGADO ESQUINARILA</w:t>
+      </w:r>
+      <w:r>
+        <w:rPr>
+          <w:sz w:val="21"/>
+          <w:szCs w:val="21"/>
+        </w:rPr>
+        <w:t xml:space="preserve">, ABOGADO NOTARIO DEL DISTRITO DE CHIMBOTE, CON OFICIO NOTARIAL EN LA AVENIDA JOSE GALVEZ </w:t>
+      </w:r>
+      <w:proofErr w:type="spellStart"/>
+      <w:r>
+        <w:rPr>
+          <w:sz w:val="21"/>
+          <w:szCs w:val="21"/>
+        </w:rPr>
+        <w:t>Nº</w:t>
+      </w:r>
+      <w:proofErr w:type="spellEnd"/>
+      <w:r>
+        <w:rPr>
+          <w:sz w:val="21"/>
+          <w:szCs w:val="21"/>
+        </w:rPr>
+        <w:t xml:space="preserve"> 227, EXTIENDO LA PRESENTE ACTA DE AUTORIZACION DE VIAJE DE MENOR EN EL QUE COMPARECE:</w:t>
+      </w:r>
+      <w:r>
+        <w:rPr>
+          <w:rFonts w:cs="Calibri"/>
           <w:sz w:val="21"/>
           <w:szCs w:val="21"/>
         </w:rPr>
@@ -334,60 +198,28 @@
       </w:r>
       <w:r>
         <w:rPr>
-          <w:sz w:val="21"/>
-          <w:szCs w:val="21"/>
-        </w:rPr>
-        <w:t xml:space="preserve">DE ACUERDO A LO PREVISTO EN EL ARTICULO </w:t>
-      </w:r>
-      <w:proofErr w:type="spellStart"/>
-      <w:r>
-        <w:rPr>
-          <w:sz w:val="21"/>
-          <w:szCs w:val="21"/>
-        </w:rPr>
-        <w:t>Nº</w:t>
-      </w:r>
-      <w:proofErr w:type="spellEnd"/>
-      <w:r>
-        <w:rPr>
-          <w:sz w:val="21"/>
-          <w:szCs w:val="21"/>
-        </w:rPr>
-        <w:t xml:space="preserve"> 111 DEL CÓDIGO DE NIÑOS Y ADOLESCENTES LEY </w:t>
-      </w:r>
-      <w:proofErr w:type="spellStart"/>
-      <w:r>
-        <w:rPr>
-          <w:sz w:val="21"/>
-          <w:szCs w:val="21"/>
-        </w:rPr>
-        <w:t>Nº</w:t>
-      </w:r>
-      <w:proofErr w:type="spellEnd"/>
-      <w:r>
-        <w:rPr>
-          <w:sz w:val="21"/>
-          <w:szCs w:val="21"/>
-        </w:rPr>
-        <w:t xml:space="preserve"> 27337, AUTORIZO EL VIAJE DE MI MENOR HIJO(A</w:t>
-      </w:r>
-      <w:proofErr w:type="gramStart"/>
-      <w:r>
-        <w:rPr>
-          <w:sz w:val="21"/>
-          <w:szCs w:val="21"/>
-        </w:rPr>
-        <w:t>).</w:t>
-      </w:r>
-      <w:r>
-        <w:rPr>
-          <w:rFonts w:cs="Calibri"/>
-          <w:sz w:val="21"/>
-          <w:szCs w:val="21"/>
-        </w:rPr>
-        <w:t>=</w:t>
-      </w:r>
-      <w:proofErr w:type="gramEnd"/>
+          <w:rFonts w:cs="Calibri"/>
+          <w:sz w:val="21"/>
+          <w:szCs w:val="21"/>
+        </w:rPr>
+        <w:t>=</w:t>
+      </w:r>
+      <w:r>
+        <w:rPr>
+          <w:rFonts w:cs="Calibri"/>
+          <w:sz w:val="21"/>
+          <w:szCs w:val="21"/>
+        </w:rPr>
+        <w:t>=</w:t>
+      </w:r>
+      <w:r>
+        <w:rPr>
+          <w:rFonts w:cs="Calibri"/>
+          <w:sz w:val="21"/>
+          <w:szCs w:val="21"/>
+        </w:rPr>
+        <w:t>====</w:t>
+      </w:r>
       <w:r>
         <w:rPr>
           <w:rFonts w:cs="Calibri"/>
@@ -402,6 +234,14 @@
           <w:sz w:val="21"/>
           <w:szCs w:val="21"/>
         </w:rPr>
+        <w:t>==</w:t>
+      </w:r>
+      <w:r>
+        <w:rPr>
+          <w:rFonts w:cs="Calibri"/>
+          <w:sz w:val="21"/>
+          <w:szCs w:val="21"/>
+        </w:rPr>
         <w:t>=</w:t>
       </w:r>
       <w:r>
@@ -418,47 +258,15 @@
           <w:sz w:val="21"/>
           <w:szCs w:val="21"/>
         </w:rPr>
-        <w:t>=</w:t>
-      </w:r>
-      <w:r>
-        <w:rPr>
-          <w:rFonts w:cs="Calibri"/>
-          <w:sz w:val="21"/>
-          <w:szCs w:val="21"/>
-        </w:rPr>
-        <w:t>====</w:t>
-      </w:r>
-      <w:r>
-        <w:rPr>
-          <w:rFonts w:cs="Calibri"/>
-          <w:sz w:val="21"/>
-          <w:szCs w:val="21"/>
-        </w:rPr>
-        <w:t>=</w:t>
-      </w:r>
-      <w:r>
-        <w:rPr>
-          <w:rFonts w:cs="Calibri"/>
-          <w:sz w:val="21"/>
-          <w:szCs w:val="21"/>
-        </w:rPr>
-        <w:t>====</w:t>
-      </w:r>
-      <w:r>
-        <w:rPr>
-          <w:rFonts w:cs="Calibri"/>
-          <w:sz w:val="21"/>
-          <w:szCs w:val="21"/>
-        </w:rPr>
-        <w:t>=</w:t>
-      </w:r>
-      <w:r>
-        <w:rPr>
-          <w:rFonts w:cs="Calibri"/>
-          <w:sz w:val="21"/>
-          <w:szCs w:val="21"/>
-        </w:rPr>
-        <w:t>====</w:t>
+        <w:t>==</w:t>
+      </w:r>
+      <w:r>
+        <w:rPr>
+          <w:rFonts w:cs="Calibri"/>
+          <w:sz w:val="21"/>
+          <w:szCs w:val="21"/>
+        </w:rPr>
+        <w:t>==</w:t>
       </w:r>
       <w:r>
         <w:rPr>
@@ -475,67 +283,11 @@
           <w:szCs w:val="21"/>
         </w:rPr>
         <w:t>===</w:t>
-      </w:r>
-      <w:r>
-        <w:rPr>
-          <w:rFonts w:cs="Calibri"/>
-          <w:sz w:val="21"/>
-          <w:szCs w:val="21"/>
-        </w:rPr>
-        <w:t xml:space="preserve"> </w:t>
-      </w:r>
-      <w:r>
-        <w:rPr>
-          <w:rFonts w:cs="Calibri"/>
-          <w:sz w:val="21"/>
-          <w:szCs w:val="21"/>
-        </w:rPr>
-        <w:t>=</w:t>
-      </w:r>
-      <w:r>
-        <w:rPr>
-          <w:rFonts w:cs="Calibri"/>
-          <w:sz w:val="21"/>
-          <w:szCs w:val="21"/>
-        </w:rPr>
-        <w:t>==</w:t>
-      </w:r>
-      <w:r>
-        <w:rPr>
-          <w:rFonts w:cs="Calibri"/>
-          <w:sz w:val="21"/>
-          <w:szCs w:val="21"/>
-        </w:rPr>
-        <w:t>=</w:t>
-      </w:r>
-      <w:r>
-        <w:rPr>
-          <w:rFonts w:cs="Calibri"/>
-          <w:sz w:val="21"/>
-          <w:szCs w:val="21"/>
-        </w:rPr>
-        <w:t>====</w:t>
-      </w:r>
-      <w:r>
-        <w:rPr>
-          <w:rFonts w:cs="Calibri"/>
-          <w:sz w:val="21"/>
-          <w:szCs w:val="21"/>
-        </w:rPr>
-        <w:t>=</w:t>
-      </w:r>
-      <w:r>
-        <w:rPr>
-          <w:rFonts w:cs="Calibri"/>
-          <w:sz w:val="21"/>
-          <w:szCs w:val="21"/>
-        </w:rPr>
-        <w:t>=</w:t>
       </w:r>
     </w:p>
     <w:p>
       <w:pPr>
-        <w:spacing w:line="320" w:lineRule="atLeast"/>
+        <w:spacing w:after="0" w:line="280" w:lineRule="atLeast"/>
         <w:ind w:right="-568"/>
         <w:jc w:val="both"/>
         <w:rPr>
@@ -546,44 +298,43 @@
       </w:pPr>
       <w:r>
         <w:rPr>
-          <w:b/>
-          <w:bCs/>
-          <w:sz w:val="21"/>
-          <w:szCs w:val="21"/>
-        </w:rPr>
-        <w:t>AUTORIZACION DE VIAJE:</w:t>
-      </w:r>
-      <w:r>
-        <w:rPr>
-          <w:sz w:val="21"/>
-          <w:szCs w:val="21"/>
-        </w:rPr>
-        <w:t xml:space="preserve"> POR LA PRESENTE ACTA LA MADRE </w:t>
-      </w:r>
-      <w:r>
-        <w:rPr>
-          <w:sz w:val="21"/>
-          <w:szCs w:val="21"/>
-        </w:rPr>
-        <w:t xml:space="preserve">Y/O PADRE </w:t>
-      </w:r>
-      <w:r>
-        <w:rPr>
-          <w:sz w:val="21"/>
-          <w:szCs w:val="21"/>
-        </w:rPr>
-        <w:t>MANIFIESTA EXPRESAMENTE QUE AUTORIZA EL VIAJE DE SU MENOR HIJO(A</w:t>
-      </w:r>
-      <w:r>
-        <w:rPr>
-          <w:sz w:val="21"/>
-          <w:szCs w:val="21"/>
-        </w:rPr>
-        <w:t>):</w:t>
-      </w:r>
-      <w:r>
-        <w:rPr>
-          <w:rFonts w:cs="Calibri"/>
+          <w:sz w:val="21"/>
+          <w:szCs w:val="21"/>
+        </w:rPr>
+        <w:t xml:space="preserve">POR EL PRESENTE DOCUMENTO, </w:t>
+      </w:r>
+      <w:r>
+        <w:rPr>
+          <w:sz w:val="21"/>
+          <w:szCs w:val="21"/>
+        </w:rPr>
+        <w:t>${</w:t>
+      </w:r>
+      <w:proofErr w:type="spellStart"/>
+      <w:r>
+        <w:rPr>
+          <w:sz w:val="21"/>
+          <w:szCs w:val="21"/>
+        </w:rPr>
+        <w:t>padres_info</w:t>
+      </w:r>
+      <w:proofErr w:type="spellEnd"/>
+      <w:r>
+        <w:rPr>
+          <w:sz w:val="21"/>
+          <w:szCs w:val="21"/>
+        </w:rPr>
+        <w:t>}</w:t>
+      </w:r>
+      <w:r>
+        <w:rPr>
+          <w:sz w:val="21"/>
+          <w:szCs w:val="21"/>
+        </w:rPr>
+        <w:t>;</w:t>
+      </w:r>
+      <w:r>
+        <w:rPr>
           <w:sz w:val="21"/>
           <w:szCs w:val="21"/>
         </w:rPr>
@@ -591,6 +342,70 @@
       </w:r>
       <w:r>
         <w:rPr>
+          <w:sz w:val="21"/>
+          <w:szCs w:val="21"/>
+        </w:rPr>
+        <w:t xml:space="preserve">DE ACUERDO A LO PREVISTO EN EL ARTICULO </w:t>
+      </w:r>
+      <w:proofErr w:type="spellStart"/>
+      <w:r>
+        <w:rPr>
+          <w:sz w:val="21"/>
+          <w:szCs w:val="21"/>
+        </w:rPr>
+        <w:t>Nº</w:t>
+      </w:r>
+      <w:proofErr w:type="spellEnd"/>
+      <w:r>
+        <w:rPr>
+          <w:sz w:val="21"/>
+          <w:szCs w:val="21"/>
+        </w:rPr>
+        <w:t xml:space="preserve"> 111 DEL CÓDIGO DE NIÑOS Y ADOLESCENTES LEY </w:t>
+      </w:r>
+      <w:proofErr w:type="spellStart"/>
+      <w:r>
+        <w:rPr>
+          <w:sz w:val="21"/>
+          <w:szCs w:val="21"/>
+        </w:rPr>
+        <w:t>Nº</w:t>
+      </w:r>
+      <w:proofErr w:type="spellEnd"/>
+      <w:r>
+        <w:rPr>
+          <w:sz w:val="21"/>
+          <w:szCs w:val="21"/>
+        </w:rPr>
+        <w:t xml:space="preserve"> 27337, AUTORIZO EL VIAJE DE MI MENOR HIJO(A</w:t>
+      </w:r>
+      <w:proofErr w:type="gramStart"/>
+      <w:r>
+        <w:rPr>
+          <w:sz w:val="21"/>
+          <w:szCs w:val="21"/>
+        </w:rPr>
+        <w:t>).</w:t>
+      </w:r>
+      <w:r>
+        <w:rPr>
+          <w:rFonts w:cs="Calibri"/>
+          <w:sz w:val="21"/>
+          <w:szCs w:val="21"/>
+        </w:rPr>
+        <w:t>=</w:t>
+      </w:r>
+      <w:proofErr w:type="gramEnd"/>
+      <w:r>
+        <w:rPr>
+          <w:rFonts w:cs="Calibri"/>
+          <w:sz w:val="21"/>
+          <w:szCs w:val="21"/>
+        </w:rPr>
+        <w:t>==</w:t>
+      </w:r>
+      <w:r>
+        <w:rPr>
           <w:rFonts w:cs="Calibri"/>
           <w:sz w:val="21"/>
           <w:szCs w:val="21"/>
@@ -635,6 +450,62 @@
           <w:sz w:val="21"/>
           <w:szCs w:val="21"/>
         </w:rPr>
+        <w:t>====</w:t>
+      </w:r>
+      <w:r>
+        <w:rPr>
+          <w:rFonts w:cs="Calibri"/>
+          <w:sz w:val="21"/>
+          <w:szCs w:val="21"/>
+        </w:rPr>
+        <w:t>=</w:t>
+      </w:r>
+      <w:r>
+        <w:rPr>
+          <w:rFonts w:cs="Calibri"/>
+          <w:sz w:val="21"/>
+          <w:szCs w:val="21"/>
+        </w:rPr>
+        <w:t>====</w:t>
+      </w:r>
+      <w:r>
+        <w:rPr>
+          <w:rFonts w:cs="Calibri"/>
+          <w:sz w:val="21"/>
+          <w:szCs w:val="21"/>
+        </w:rPr>
+        <w:t>=</w:t>
+      </w:r>
+      <w:r>
+        <w:rPr>
+          <w:rFonts w:cs="Calibri"/>
+          <w:sz w:val="21"/>
+          <w:szCs w:val="21"/>
+        </w:rPr>
+        <w:t>===</w:t>
+      </w:r>
+      <w:r>
+        <w:rPr>
+          <w:rFonts w:cs="Calibri"/>
+          <w:sz w:val="21"/>
+          <w:szCs w:val="21"/>
+        </w:rPr>
+        <w:t xml:space="preserve"> </w:t>
+      </w:r>
+      <w:r>
+        <w:rPr>
+          <w:rFonts w:cs="Calibri"/>
+          <w:sz w:val="21"/>
+          <w:szCs w:val="21"/>
+        </w:rPr>
+        <w:t>=</w:t>
+      </w:r>
+      <w:r>
+        <w:rPr>
+          <w:rFonts w:cs="Calibri"/>
+          <w:sz w:val="21"/>
+          <w:szCs w:val="21"/>
+        </w:rPr>
         <w:t>==</w:t>
       </w:r>
       <w:r>
@@ -659,49 +530,24 @@
           <w:sz w:val="21"/>
           <w:szCs w:val="21"/>
         </w:rPr>
-        <w:t>==</w:t>
-      </w:r>
-      <w:r>
-        <w:rPr>
-          <w:rFonts w:cs="Calibri"/>
-          <w:sz w:val="21"/>
-          <w:szCs w:val="21"/>
-        </w:rPr>
-        <w:t>===</w:t>
-      </w:r>
-      <w:r>
-        <w:rPr>
-          <w:rFonts w:cs="Calibri"/>
-          <w:sz w:val="21"/>
-          <w:szCs w:val="21"/>
-        </w:rPr>
-        <w:t>=</w:t>
-      </w:r>
-      <w:r>
-        <w:rPr>
-          <w:rFonts w:cs="Calibri"/>
-          <w:sz w:val="21"/>
-          <w:szCs w:val="21"/>
-        </w:rPr>
-        <w:t>=</w:t>
-      </w:r>
-      <w:r>
-        <w:rPr>
-          <w:rFonts w:cs="Calibri"/>
-          <w:sz w:val="21"/>
-          <w:szCs w:val="21"/>
-        </w:rPr>
-        <w:t>==</w:t>
+        <w:t>=</w:t>
+      </w:r>
+      <w:r>
+        <w:rPr>
+          <w:rFonts w:cs="Calibri"/>
+          <w:sz w:val="21"/>
+          <w:szCs w:val="21"/>
+        </w:rPr>
+        <w:t>=</w:t>
       </w:r>
     </w:p>
     <w:p>
       <w:pPr>
-        <w:spacing w:line="320" w:lineRule="atLeast"/>
+        <w:spacing w:after="0" w:line="280" w:lineRule="atLeast"/>
         <w:ind w:right="-568"/>
         <w:jc w:val="both"/>
         <w:rPr>
-          <w:b/>
-          <w:bCs/>
+          <w:rFonts w:cs="Calibri"/>
           <w:sz w:val="21"/>
           <w:szCs w:val="21"/>
         </w:rPr>
@@ -713,39 +559,159 @@
           <w:sz w:val="21"/>
           <w:szCs w:val="21"/>
         </w:rPr>
-        <w:t>${</w:t>
-      </w:r>
-      <w:proofErr w:type="spellStart"/>
-      <w:r>
-        <w:rPr>
-          <w:b/>
-          <w:bCs/>
-          <w:sz w:val="21"/>
-          <w:szCs w:val="21"/>
-        </w:rPr>
-        <w:t>lista_menores</w:t>
-      </w:r>
-      <w:proofErr w:type="spellEnd"/>
-      <w:r>
-        <w:rPr>
-          <w:b/>
-          <w:bCs/>
-          <w:sz w:val="21"/>
-          <w:szCs w:val="21"/>
-        </w:rPr>
-        <w:t>}</w:t>
+        <w:t>AUTORIZACION DE VIAJE:</w:t>
+      </w:r>
+      <w:r>
+        <w:rPr>
+          <w:sz w:val="21"/>
+          <w:szCs w:val="21"/>
+        </w:rPr>
+        <w:t xml:space="preserve"> POR LA PRESENTE ACTA LA MADRE </w:t>
+      </w:r>
+      <w:r>
+        <w:rPr>
+          <w:sz w:val="21"/>
+          <w:szCs w:val="21"/>
+        </w:rPr>
+        <w:t xml:space="preserve">Y/O PADRE </w:t>
+      </w:r>
+      <w:r>
+        <w:rPr>
+          <w:sz w:val="21"/>
+          <w:szCs w:val="21"/>
+        </w:rPr>
+        <w:t>MANIFIESTA EXPRESAMENTE QUE AUTORIZA EL VIAJE DE SU MENOR HIJO(A</w:t>
+      </w:r>
+      <w:r>
+        <w:rPr>
+          <w:sz w:val="21"/>
+          <w:szCs w:val="21"/>
+        </w:rPr>
+        <w:t>):</w:t>
+      </w:r>
+      <w:r>
+        <w:rPr>
+          <w:rFonts w:cs="Calibri"/>
+          <w:sz w:val="21"/>
+          <w:szCs w:val="21"/>
+        </w:rPr>
+        <w:t xml:space="preserve"> </w:t>
+      </w:r>
+      <w:r>
+        <w:rPr>
+          <w:rFonts w:cs="Calibri"/>
+          <w:sz w:val="21"/>
+          <w:szCs w:val="21"/>
+        </w:rPr>
+        <w:t>=</w:t>
+      </w:r>
+      <w:r>
+        <w:rPr>
+          <w:rFonts w:cs="Calibri"/>
+          <w:sz w:val="21"/>
+          <w:szCs w:val="21"/>
+        </w:rPr>
+        <w:t>====</w:t>
+      </w:r>
+      <w:r>
+        <w:rPr>
+          <w:rFonts w:cs="Calibri"/>
+          <w:sz w:val="21"/>
+          <w:szCs w:val="21"/>
+        </w:rPr>
+        <w:t>=</w:t>
+      </w:r>
+      <w:r>
+        <w:rPr>
+          <w:rFonts w:cs="Calibri"/>
+          <w:sz w:val="21"/>
+          <w:szCs w:val="21"/>
+        </w:rPr>
+        <w:t>====</w:t>
+      </w:r>
+      <w:r>
+        <w:rPr>
+          <w:rFonts w:cs="Calibri"/>
+          <w:sz w:val="21"/>
+          <w:szCs w:val="21"/>
+        </w:rPr>
+        <w:t>=</w:t>
+      </w:r>
+      <w:r>
+        <w:rPr>
+          <w:rFonts w:cs="Calibri"/>
+          <w:sz w:val="21"/>
+          <w:szCs w:val="21"/>
+        </w:rPr>
+        <w:t>==</w:t>
+      </w:r>
+      <w:r>
+        <w:rPr>
+          <w:rFonts w:cs="Calibri"/>
+          <w:sz w:val="21"/>
+          <w:szCs w:val="21"/>
+        </w:rPr>
+        <w:t>=</w:t>
+      </w:r>
+      <w:r>
+        <w:rPr>
+          <w:rFonts w:cs="Calibri"/>
+          <w:sz w:val="21"/>
+          <w:szCs w:val="21"/>
+        </w:rPr>
+        <w:t>====</w:t>
+      </w:r>
+      <w:r>
+        <w:rPr>
+          <w:rFonts w:cs="Calibri"/>
+          <w:sz w:val="21"/>
+          <w:szCs w:val="21"/>
+        </w:rPr>
+        <w:t>==</w:t>
+      </w:r>
+      <w:r>
+        <w:rPr>
+          <w:rFonts w:cs="Calibri"/>
+          <w:sz w:val="21"/>
+          <w:szCs w:val="21"/>
+        </w:rPr>
+        <w:t>===</w:t>
+      </w:r>
+      <w:r>
+        <w:rPr>
+          <w:rFonts w:cs="Calibri"/>
+          <w:sz w:val="21"/>
+          <w:szCs w:val="21"/>
+        </w:rPr>
+        <w:t>=</w:t>
+      </w:r>
+      <w:r>
+        <w:rPr>
+          <w:rFonts w:cs="Calibri"/>
+          <w:sz w:val="21"/>
+          <w:szCs w:val="21"/>
+        </w:rPr>
+        <w:t>=</w:t>
+      </w:r>
+      <w:r>
+        <w:rPr>
+          <w:rFonts w:cs="Calibri"/>
+          <w:sz w:val="21"/>
+          <w:szCs w:val="21"/>
+        </w:rPr>
+        <w:t>==</w:t>
       </w:r>
     </w:p>
     <w:p>
       <w:pPr>
-        <w:spacing w:line="320" w:lineRule="atLeast"/>
+        <w:spacing w:after="0" w:line="280" w:lineRule="atLeast"/>
         <w:ind w:right="-568"/>
         <w:jc w:val="both"/>
         <w:rPr>
-          <w:rFonts w:ascii="Calibri" w:hAnsi="Calibri" w:cs="Calibri"/>
-          <w:sz w:val="21"/>
-          <w:szCs w:val="21"/>
-          <w:lang w:val="es-ES_tradnl"/>
+          <w:b/>
+          <w:bCs/>
+          <w:sz w:val="21"/>
+          <w:szCs w:val="21"/>
         </w:rPr>
       </w:pPr>
       <w:r>
@@ -754,83 +720,33 @@
           <w:bCs/>
           <w:sz w:val="21"/>
           <w:szCs w:val="21"/>
-          <w:u w:val="single"/>
-        </w:rPr>
-        <w:t>DESTINO DE VIAJE</w:t>
-      </w:r>
-      <w:r>
-        <w:rPr>
-          <w:b/>
-          <w:bCs/>
-          <w:sz w:val="21"/>
-          <w:szCs w:val="21"/>
-          <w:u w:val="single"/>
-        </w:rPr>
-        <w:t>:</w:t>
-      </w:r>
-      <w:r>
-        <w:rPr>
-          <w:b/>
-          <w:bCs/>
-          <w:sz w:val="21"/>
-          <w:szCs w:val="21"/>
-        </w:rPr>
-        <w:t xml:space="preserve"> </w:t>
-      </w:r>
-      <w:r>
-        <w:rPr>
-          <w:sz w:val="21"/>
-          <w:szCs w:val="21"/>
         </w:rPr>
         <w:t>${</w:t>
       </w:r>
       <w:proofErr w:type="spellStart"/>
       <w:r>
         <w:rPr>
-          <w:sz w:val="21"/>
-          <w:szCs w:val="21"/>
-        </w:rPr>
-        <w:t>viaja_</w:t>
-      </w:r>
-      <w:proofErr w:type="gramStart"/>
-      <w:r>
-        <w:rPr>
-          <w:sz w:val="21"/>
-          <w:szCs w:val="21"/>
-        </w:rPr>
-        <w:t>a</w:t>
+          <w:b/>
+          <w:bCs/>
+          <w:sz w:val="21"/>
+          <w:szCs w:val="21"/>
+        </w:rPr>
+        <w:t>lista_menores</w:t>
       </w:r>
       <w:proofErr w:type="spellEnd"/>
       <w:r>
         <w:rPr>
+          <w:b/>
+          <w:bCs/>
           <w:sz w:val="21"/>
           <w:szCs w:val="21"/>
         </w:rPr>
         <w:t>}</w:t>
-      </w:r>
-      <w:r>
-        <w:rPr>
-          <w:rFonts w:ascii="Calibri" w:hAnsi="Calibri" w:cs="Calibri"/>
-          <w:sz w:val="21"/>
-          <w:szCs w:val="21"/>
-          <w:lang w:val="es-ES_tradnl"/>
-        </w:rPr>
-        <w:t>=</w:t>
-      </w:r>
-      <w:proofErr w:type="gramEnd"/>
-      <w:r>
-        <w:rPr>
-          <w:rFonts w:ascii="Calibri" w:hAnsi="Calibri" w:cs="Calibri"/>
-          <w:sz w:val="21"/>
-          <w:szCs w:val="21"/>
-          <w:lang w:val="es-ES_tradnl"/>
-        </w:rPr>
-        <w:t>==================</w:t>
       </w:r>
     </w:p>
     <w:p>
       <w:pPr>
-        <w:spacing w:line="320" w:lineRule="atLeast"/>
+        <w:spacing w:after="0" w:line="280" w:lineRule="atLeast"/>
         <w:ind w:right="-568"/>
         <w:jc w:val="both"/>
         <w:rPr>
@@ -842,60 +758,61 @@
       </w:pPr>
       <w:r>
         <w:rPr>
-          <w:rFonts w:ascii="Calibri" w:hAnsi="Calibri" w:cs="Calibri"/>
-          <w:b/>
+          <w:b/>
+          <w:bCs/>
           <w:sz w:val="21"/>
           <w:szCs w:val="21"/>
           <w:u w:val="single"/>
-          <w:lang w:val="es-ES_tradnl"/>
-        </w:rPr>
-        <w:t>FECHA DE VIAJE</w:t>
-      </w:r>
-      <w:r>
-        <w:rPr>
-          <w:rFonts w:ascii="Calibri" w:hAnsi="Calibri" w:cs="Calibri"/>
-          <w:sz w:val="21"/>
-          <w:szCs w:val="21"/>
-          <w:lang w:val="es-ES_tradnl"/>
-        </w:rPr>
-        <w:t xml:space="preserve">: </w:t>
-      </w:r>
-      <w:r>
-        <w:rPr>
-          <w:rFonts w:ascii="Calibri" w:hAnsi="Calibri" w:cs="Calibri"/>
-          <w:sz w:val="21"/>
-          <w:szCs w:val="21"/>
-          <w:lang w:val="es-ES_tradnl"/>
+        </w:rPr>
+        <w:t>DESTINO DE VIAJE</w:t>
+      </w:r>
+      <w:r>
+        <w:rPr>
+          <w:b/>
+          <w:bCs/>
+          <w:sz w:val="21"/>
+          <w:szCs w:val="21"/>
+          <w:u w:val="single"/>
+        </w:rPr>
+        <w:t>:</w:t>
+      </w:r>
+      <w:r>
+        <w:rPr>
+          <w:b/>
+          <w:bCs/>
+          <w:sz w:val="21"/>
+          <w:szCs w:val="21"/>
+        </w:rPr>
+        <w:t xml:space="preserve"> </w:t>
+      </w:r>
+      <w:r>
+        <w:rPr>
+          <w:sz w:val="21"/>
+          <w:szCs w:val="21"/>
         </w:rPr>
         <w:t>${</w:t>
       </w:r>
       <w:proofErr w:type="spellStart"/>
       <w:r>
         <w:rPr>
-          <w:rFonts w:ascii="Calibri" w:hAnsi="Calibri" w:cs="Calibri"/>
-          <w:sz w:val="21"/>
-          <w:szCs w:val="21"/>
-          <w:lang w:val="es-ES_tradnl"/>
-        </w:rPr>
-        <w:t>tiempo_</w:t>
+          <w:sz w:val="21"/>
+          <w:szCs w:val="21"/>
+        </w:rPr>
+        <w:t>viaja_</w:t>
       </w:r>
       <w:proofErr w:type="gramStart"/>
       <w:r>
         <w:rPr>
-          <w:rFonts w:ascii="Calibri" w:hAnsi="Calibri" w:cs="Calibri"/>
-          <w:sz w:val="21"/>
-          <w:szCs w:val="21"/>
-          <w:lang w:val="es-ES_tradnl"/>
-        </w:rPr>
-        <w:t>viaje</w:t>
+          <w:sz w:val="21"/>
+          <w:szCs w:val="21"/>
+        </w:rPr>
+        <w:t>a</w:t>
       </w:r>
       <w:proofErr w:type="spellEnd"/>
       <w:r>
         <w:rPr>
-          <w:rFonts w:ascii="Calibri" w:hAnsi="Calibri" w:cs="Calibri"/>
-          <w:sz w:val="21"/>
-          <w:szCs w:val="21"/>
-          <w:lang w:val="es-ES_tradnl"/>
+          <w:sz w:val="21"/>
+          <w:szCs w:val="21"/>
         </w:rPr>
         <w:t>}</w:t>
       </w:r>
@@ -916,12 +833,12 @@
           <w:szCs w:val="21"/>
           <w:lang w:val="es-ES_tradnl"/>
         </w:rPr>
-        <w:t>====================</w:t>
+        <w:t>==================</w:t>
       </w:r>
     </w:p>
     <w:p>
       <w:pPr>
-        <w:spacing w:line="320" w:lineRule="atLeast"/>
+        <w:spacing w:after="0" w:line="280" w:lineRule="atLeast"/>
         <w:ind w:right="-568"/>
         <w:jc w:val="both"/>
         <w:rPr>
@@ -940,7 +857,7 @@
           <w:u w:val="single"/>
           <w:lang w:val="es-ES_tradnl"/>
         </w:rPr>
-        <w:t>MEDIO DE TRANSPORTE</w:t>
+        <w:t>FECHA DE VIAJE</w:t>
       </w:r>
       <w:r>
         <w:rPr>
@@ -968,7 +885,7 @@
           <w:szCs w:val="21"/>
           <w:lang w:val="es-ES_tradnl"/>
         </w:rPr>
-        <w:t>tp_</w:t>
+        <w:t>tiempo_</w:t>
       </w:r>
       <w:proofErr w:type="gramStart"/>
       <w:r>
@@ -978,7 +895,7 @@
           <w:szCs w:val="21"/>
           <w:lang w:val="es-ES_tradnl"/>
         </w:rPr>
-        <w:t>transporte</w:t>
+        <w:t>viaje</w:t>
       </w:r>
       <w:proofErr w:type="spellEnd"/>
       <w:r>
@@ -1007,16 +924,19 @@
           <w:szCs w:val="21"/>
           <w:lang w:val="es-ES_tradnl"/>
         </w:rPr>
-        <w:t>=================================</w:t>
+        <w:t>====================</w:t>
       </w:r>
     </w:p>
     <w:p>
       <w:pPr>
-        <w:spacing w:line="276" w:lineRule="auto"/>
+        <w:spacing w:after="0" w:line="280" w:lineRule="atLeast"/>
         <w:ind w:right="-568"/>
         <w:jc w:val="both"/>
         <w:rPr>
           <w:rFonts w:ascii="Calibri" w:hAnsi="Calibri" w:cs="Calibri"/>
+          <w:sz w:val="21"/>
+          <w:szCs w:val="21"/>
+          <w:lang w:val="es-ES_tradnl"/>
         </w:rPr>
       </w:pPr>
       <w:r>
@@ -1028,7 +948,7 @@
           <w:u w:val="single"/>
           <w:lang w:val="es-ES_tradnl"/>
         </w:rPr>
-        <w:t>OBSERVACIONES</w:t>
+        <w:t>MEDIO DE TRANSPORTE</w:t>
       </w:r>
       <w:r>
         <w:rPr>
@@ -1042,63 +962,157 @@
       <w:r>
         <w:rPr>
           <w:rFonts w:ascii="Calibri" w:hAnsi="Calibri" w:cs="Calibri"/>
-          <w:lang w:val="es-ES_tradnl"/>
-        </w:rPr>
-        <w:t>${observaciones}</w:t>
-      </w:r>
-      <w:r>
-        <w:rPr>
-          <w:rFonts w:ascii="Calibri" w:hAnsi="Calibri" w:cs="Calibri"/>
-          <w:sz w:val="21"/>
-          <w:szCs w:val="21"/>
-          <w:lang w:val="es-ES_tradnl"/>
-        </w:rPr>
-        <w:t>===============</w:t>
+          <w:sz w:val="21"/>
+          <w:szCs w:val="21"/>
+          <w:lang w:val="es-ES_tradnl"/>
+        </w:rPr>
+        <w:t>${</w:t>
+      </w:r>
+      <w:proofErr w:type="spellStart"/>
+      <w:r>
+        <w:rPr>
+          <w:rFonts w:ascii="Calibri" w:hAnsi="Calibri" w:cs="Calibri"/>
+          <w:sz w:val="21"/>
+          <w:szCs w:val="21"/>
+          <w:lang w:val="es-ES_tradnl"/>
+        </w:rPr>
+        <w:t>tp_transporte</w:t>
+      </w:r>
+      <w:proofErr w:type="spellEnd"/>
+      <w:r>
+        <w:rPr>
+          <w:rFonts w:ascii="Calibri" w:hAnsi="Calibri" w:cs="Calibri"/>
+          <w:sz w:val="21"/>
+          <w:szCs w:val="21"/>
+          <w:lang w:val="es-ES_tradnl"/>
+        </w:rPr>
+        <w:t>}</w:t>
+      </w:r>
+      <w:r>
+        <w:rPr>
+          <w:rFonts w:ascii="Calibri" w:hAnsi="Calibri" w:cs="Calibri"/>
+          <w:sz w:val="21"/>
+          <w:szCs w:val="21"/>
+          <w:lang w:val="es-ES_tradnl"/>
+        </w:rPr>
+        <w:t>==================================</w:t>
       </w:r>
     </w:p>
     <w:p>
       <w:pPr>
-        <w:spacing w:line="320" w:lineRule="atLeast"/>
+        <w:spacing w:after="0" w:line="280" w:lineRule="atLeast"/>
         <w:ind w:right="-568"/>
         <w:jc w:val="both"/>
         <w:rPr>
           <w:rFonts w:ascii="Calibri" w:hAnsi="Calibri" w:cs="Calibri"/>
-          <w:sz w:val="21"/>
-          <w:szCs w:val="21"/>
-          <w:lang w:val="es-ES_tradnl"/>
         </w:rPr>
       </w:pPr>
       <w:r>
         <w:rPr>
           <w:rFonts w:ascii="Calibri" w:hAnsi="Calibri" w:cs="Calibri"/>
-          <w:sz w:val="21"/>
-          <w:szCs w:val="21"/>
-          <w:lang w:val="es-ES_tradnl"/>
-        </w:rPr>
-        <w:t>LOS (EL) COMPARECIENTE(S) LEE(N) ESTE DOCUMENTO, DECLARA(N) BAJO JURAMENTO QUE LA INFORMACION PROPORCIONADA AL NOTARIO ES VERDADERA Y QUE ASUMEN TODAS LAS RESPONSABILIDADES QUE DE EL EMANEN, SE RATIFICA(N) EN SU CONTENIDO Y LO FIRMAN EN MI PRESENCIA, DE TODO CUANTO DOY FE</w:t>
-      </w:r>
-      <w:r>
-        <w:rPr>
-          <w:rFonts w:ascii="Calibri" w:hAnsi="Calibri" w:cs="Calibri"/>
-          <w:sz w:val="21"/>
-          <w:szCs w:val="21"/>
-          <w:lang w:val="es-ES_tradnl"/>
-        </w:rPr>
-        <w:t>.</w:t>
-      </w:r>
-      <w:r>
-        <w:rPr>
-          <w:rFonts w:ascii="Calibri" w:hAnsi="Calibri" w:cs="Calibri"/>
-          <w:sz w:val="21"/>
-          <w:szCs w:val="21"/>
-          <w:lang w:val="es-ES_tradnl"/>
-        </w:rPr>
-        <w:t xml:space="preserve"> =======================================</w:t>
+          <w:b/>
+          <w:sz w:val="21"/>
+          <w:szCs w:val="21"/>
+          <w:u w:val="single"/>
+          <w:lang w:val="es-ES_tradnl"/>
+        </w:rPr>
+        <w:t>OBSERVACIONES</w:t>
+      </w:r>
+      <w:r>
+        <w:rPr>
+          <w:rFonts w:ascii="Calibri" w:hAnsi="Calibri" w:cs="Calibri"/>
+          <w:sz w:val="21"/>
+          <w:szCs w:val="21"/>
+          <w:lang w:val="es-ES_tradnl"/>
+        </w:rPr>
+        <w:t xml:space="preserve">: </w:t>
+      </w:r>
+      <w:r>
+        <w:rPr>
+          <w:rFonts w:ascii="Calibri" w:hAnsi="Calibri" w:cs="Calibri"/>
+          <w:lang w:val="es-ES_tradnl"/>
+        </w:rPr>
+        <w:t>${observaciones}</w:t>
+      </w:r>
+      <w:r>
+        <w:rPr>
+          <w:rFonts w:ascii="Calibri" w:hAnsi="Calibri" w:cs="Calibri"/>
+          <w:sz w:val="21"/>
+          <w:szCs w:val="21"/>
+          <w:lang w:val="es-ES_tradnl"/>
+        </w:rPr>
+        <w:t>===============</w:t>
       </w:r>
     </w:p>
     <w:p>
       <w:pPr>
-        <w:spacing w:line="320" w:lineRule="atLeast"/>
+        <w:spacing w:after="0" w:line="280" w:lineRule="atLeast"/>
+        <w:ind w:right="-568"/>
+        <w:jc w:val="both"/>
+        <w:rPr>
+          <w:rFonts w:ascii="Calibri" w:hAnsi="Calibri" w:cs="Calibri"/>
+          <w:sz w:val="21"/>
+          <w:szCs w:val="21"/>
+          <w:lang w:val="es-ES_tradnl"/>
+        </w:rPr>
+      </w:pPr>
+      <w:r>
+        <w:rPr>
+          <w:rFonts w:ascii="Calibri" w:hAnsi="Calibri" w:cs="Calibri"/>
+          <w:sz w:val="21"/>
+          <w:szCs w:val="21"/>
+          <w:lang w:val="es-ES_tradnl"/>
+        </w:rPr>
+        <w:t>LOS (EL) COMPARECIENTE(S) LEE(N) ESTE DOCUMENTO, DECLARA(N) BAJO JURAMENTO QUE LA INFORMACION PROPORCIONADA AL NOTARIO ES VERDADERA Y QUE ASUMEN TODAS LAS RESPONSABILIDADES QUE DE EL EMANEN, SE RATIFICA(N) EN SU CONTENIDO Y LO FIRMAN EN MI PRESENCIA, DE TODO CUANTO DOY FE</w:t>
+      </w:r>
+      <w:r>
+        <w:rPr>
+          <w:rFonts w:ascii="Calibri" w:hAnsi="Calibri" w:cs="Calibri"/>
+          <w:sz w:val="21"/>
+          <w:szCs w:val="21"/>
+          <w:lang w:val="es-ES_tradnl"/>
+        </w:rPr>
+        <w:t>.</w:t>
+      </w:r>
+      <w:r>
+        <w:rPr>
+          <w:rFonts w:ascii="Calibri" w:hAnsi="Calibri" w:cs="Calibri"/>
+          <w:sz w:val="21"/>
+          <w:szCs w:val="21"/>
+          <w:lang w:val="es-ES_tradnl"/>
+        </w:rPr>
+        <w:t xml:space="preserve"> =======================================</w:t>
+      </w:r>
+    </w:p>
+    <w:p>
+      <w:pPr>
+        <w:spacing w:after="0" w:line="280" w:lineRule="atLeast"/>
+        <w:ind w:right="-568"/>
+        <w:jc w:val="both"/>
+        <w:rPr>
+          <w:rFonts w:ascii="Calibri" w:hAnsi="Calibri" w:cs="Calibri"/>
+          <w:sz w:val="21"/>
+          <w:szCs w:val="21"/>
+          <w:lang w:val="es-ES_tradnl"/>
+        </w:rPr>
+      </w:pPr>
+    </w:p>
+    <w:p>
+      <w:pPr>
+        <w:spacing w:after="0" w:line="280" w:lineRule="atLeast"/>
+        <w:ind w:right="-568"/>
+        <w:jc w:val="both"/>
+        <w:rPr>
+          <w:rFonts w:ascii="Calibri" w:hAnsi="Calibri" w:cs="Calibri"/>
+          <w:sz w:val="21"/>
+          <w:szCs w:val="21"/>
+          <w:lang w:val="es-ES_tradnl"/>
+        </w:rPr>
+      </w:pPr>
+    </w:p>
+    <w:p>
+      <w:pPr>
+        <w:spacing w:after="0" w:line="280" w:lineRule="atLeast"/>
         <w:ind w:right="-568"/>
         <w:rPr>
           <w:b/>
@@ -1849,4 +1863,16 @@
     </a:ext>
   </a:extLst>
 </a:theme>
+</file>
+
+<file path=customXml/item1.xml><?xml version="1.0" encoding="utf-8"?>
+<b:Sources xmlns:b="http://schemas.openxmlformats.org/officeDocument/2006/bibliography" xmlns="http://schemas.openxmlformats.org/officeDocument/2006/bibliography" SelectedStyle="\APASixthEditionOfficeOnline.xsl" StyleName="APA" Version="6"/>
+</file>
+
+<file path=customXml/itemProps1.xml><?xml version="1.0" encoding="utf-8"?>
+<ds:datastoreItem xmlns:ds="http://schemas.openxmlformats.org/officeDocument/2006/customXml" ds:itemID="{4D34826D-776E-48A7-A259-42DFEC57EB0D}">
+  <ds:schemaRefs>
+    <ds:schemaRef ds:uri="http://schemas.openxmlformats.org/officeDocument/2006/bibliography"/>
+  </ds:schemaRefs>
+</ds:datastoreItem>
 </file>
</xml_diff>

<commit_message>
se agrego una variable para poder manejar si hay mas de un hijo, formatea el documento
</commit_message>
<xml_diff>
--- a/Documentos/plantilla1.docx
+++ b/Documentos/plantilla1.docx
@@ -4,7 +4,7 @@
   <w:body>
     <w:p>
       <w:pPr>
-        <w:spacing w:after="0" w:line="280" w:lineRule="atLeast"/>
+        <w:spacing w:after="0" w:line="300" w:lineRule="atLeast"/>
         <w:ind w:left="1560" w:right="1274"/>
         <w:jc w:val="center"/>
         <w:rPr>
@@ -56,7 +56,7 @@
     </w:p>
     <w:p>
       <w:pPr>
-        <w:spacing w:after="0" w:line="280" w:lineRule="atLeast"/>
+        <w:spacing w:after="0" w:line="300" w:lineRule="atLeast"/>
         <w:jc w:val="center"/>
         <w:rPr>
           <w:b/>
@@ -108,7 +108,7 @@
     </w:p>
     <w:p>
       <w:pPr>
-        <w:spacing w:after="0" w:line="280" w:lineRule="atLeast"/>
+        <w:spacing w:after="0" w:line="300" w:lineRule="atLeast"/>
         <w:jc w:val="center"/>
         <w:rPr>
           <w:b/>
@@ -120,7 +120,7 @@
     </w:p>
     <w:p>
       <w:pPr>
-        <w:spacing w:after="0" w:line="280" w:lineRule="atLeast"/>
+        <w:spacing w:after="0" w:line="300" w:lineRule="atLeast"/>
         <w:ind w:right="-568"/>
         <w:jc w:val="both"/>
         <w:rPr>
@@ -287,7 +287,7 @@
     </w:p>
     <w:p>
       <w:pPr>
-        <w:spacing w:after="0" w:line="280" w:lineRule="atLeast"/>
+        <w:spacing w:after="0" w:line="300" w:lineRule="atLeast"/>
         <w:ind w:right="-568"/>
         <w:jc w:val="both"/>
         <w:rPr>
@@ -377,15 +377,45 @@
           <w:sz w:val="21"/>
           <w:szCs w:val="21"/>
         </w:rPr>
-        <w:t xml:space="preserve"> 27337, AUTORIZO EL VIAJE DE MI MENOR HIJO(A</w:t>
-      </w:r>
+        <w:t xml:space="preserve"> 27337, AUTORIZO EL VIAJE DE </w:t>
+      </w:r>
+      <w:r>
+        <w:rPr>
+          <w:sz w:val="21"/>
+          <w:szCs w:val="21"/>
+        </w:rPr>
+        <w:t>$</w:t>
+      </w:r>
+      <w:r>
+        <w:rPr>
+          <w:sz w:val="21"/>
+          <w:szCs w:val="21"/>
+        </w:rPr>
+        <w:t>{</w:t>
+      </w:r>
+      <w:proofErr w:type="spellStart"/>
+      <w:r>
+        <w:rPr>
+          <w:sz w:val="21"/>
+          <w:szCs w:val="21"/>
+        </w:rPr>
+        <w:t>menorhijo</w:t>
+      </w:r>
+      <w:proofErr w:type="spellEnd"/>
       <w:proofErr w:type="gramStart"/>
       <w:r>
         <w:rPr>
           <w:sz w:val="21"/>
           <w:szCs w:val="21"/>
         </w:rPr>
-        <w:t>).</w:t>
+        <w:t>}</w:t>
+      </w:r>
+      <w:r>
+        <w:rPr>
+          <w:sz w:val="21"/>
+          <w:szCs w:val="21"/>
+        </w:rPr>
+        <w:t>.</w:t>
       </w:r>
       <w:r>
         <w:rPr>
@@ -483,14 +513,6 @@
           <w:szCs w:val="21"/>
         </w:rPr>
         <w:t>===</w:t>
-      </w:r>
-      <w:r>
-        <w:rPr>
-          <w:rFonts w:cs="Calibri"/>
-          <w:sz w:val="21"/>
-          <w:szCs w:val="21"/>
-        </w:rPr>
-        <w:t xml:space="preserve"> </w:t>
       </w:r>
       <w:r>
         <w:rPr>
@@ -543,7 +565,7 @@
     </w:p>
     <w:p>
       <w:pPr>
-        <w:spacing w:after="0" w:line="280" w:lineRule="atLeast"/>
+        <w:spacing w:after="0" w:line="300" w:lineRule="atLeast"/>
         <w:ind w:right="-568"/>
         <w:jc w:val="both"/>
         <w:rPr>
@@ -558,6 +580,7 @@
           <w:bCs/>
           <w:sz w:val="21"/>
           <w:szCs w:val="21"/>
+          <w:u w:val="single"/>
         </w:rPr>
         <w:t>AUTORIZACION DE VIAJE:</w:t>
       </w:r>
@@ -704,7 +727,7 @@
     </w:p>
     <w:p>
       <w:pPr>
-        <w:spacing w:after="0" w:line="280" w:lineRule="atLeast"/>
+        <w:spacing w:after="0" w:line="300" w:lineRule="atLeast"/>
         <w:ind w:right="-568"/>
         <w:jc w:val="both"/>
         <w:rPr>
@@ -746,7 +769,7 @@
     </w:p>
     <w:p>
       <w:pPr>
-        <w:spacing w:after="0" w:line="280" w:lineRule="atLeast"/>
+        <w:spacing w:after="0" w:line="300" w:lineRule="atLeast"/>
         <w:ind w:right="-568"/>
         <w:jc w:val="both"/>
         <w:rPr>
@@ -838,7 +861,7 @@
     </w:p>
     <w:p>
       <w:pPr>
-        <w:spacing w:after="0" w:line="280" w:lineRule="atLeast"/>
+        <w:spacing w:after="0" w:line="300" w:lineRule="atLeast"/>
         <w:ind w:right="-568"/>
         <w:jc w:val="both"/>
         <w:rPr>
@@ -929,7 +952,7 @@
     </w:p>
     <w:p>
       <w:pPr>
-        <w:spacing w:after="0" w:line="280" w:lineRule="atLeast"/>
+        <w:spacing w:after="0" w:line="300" w:lineRule="atLeast"/>
         <w:ind w:right="-568"/>
         <w:jc w:val="both"/>
         <w:rPr>
@@ -1000,7 +1023,7 @@
     </w:p>
     <w:p>
       <w:pPr>
-        <w:spacing w:after="0" w:line="280" w:lineRule="atLeast"/>
+        <w:spacing w:after="0" w:line="300" w:lineRule="atLeast"/>
         <w:ind w:right="-568"/>
         <w:jc w:val="both"/>
         <w:rPr>
@@ -1046,7 +1069,7 @@
     </w:p>
     <w:p>
       <w:pPr>
-        <w:spacing w:after="0" w:line="280" w:lineRule="atLeast"/>
+        <w:spacing w:after="0" w:line="300" w:lineRule="atLeast"/>
         <w:ind w:right="-568"/>
         <w:jc w:val="both"/>
         <w:rPr>
@@ -1086,7 +1109,7 @@
     </w:p>
     <w:p>
       <w:pPr>
-        <w:spacing w:after="0" w:line="280" w:lineRule="atLeast"/>
+        <w:spacing w:after="0" w:line="300" w:lineRule="atLeast"/>
         <w:ind w:right="-568"/>
         <w:jc w:val="both"/>
         <w:rPr>
@@ -1099,7 +1122,7 @@
     </w:p>
     <w:p>
       <w:pPr>
-        <w:spacing w:after="0" w:line="280" w:lineRule="atLeast"/>
+        <w:spacing w:after="0" w:line="300" w:lineRule="atLeast"/>
         <w:ind w:right="-568"/>
         <w:jc w:val="both"/>
         <w:rPr>
@@ -1112,7 +1135,7 @@
     </w:p>
     <w:p>
       <w:pPr>
-        <w:spacing w:after="0" w:line="280" w:lineRule="atLeast"/>
+        <w:spacing w:after="0" w:line="300" w:lineRule="atLeast"/>
         <w:ind w:right="-568"/>
         <w:rPr>
           <w:b/>

</xml_diff>